<commit_message>
Added BLK info, end CSI rotation
</commit_message>
<xml_diff>
--- a/Kaizad Avari - Resume.docx
+++ b/Kaizad Avari - Resume.docx
@@ -1,6 +1,6 @@
 
 <file path=word/document.xml><?xml version="1.0" encoding="utf-8"?>
-<w:document xmlns:wpc="http://schemas.microsoft.com/office/word/2010/wordprocessingCanvas" xmlns:cx="http://schemas.microsoft.com/office/drawing/2014/chartex" xmlns:cx1="http://schemas.microsoft.com/office/drawing/2015/9/8/chartex" xmlns:cx2="http://schemas.microsoft.com/office/drawing/2015/10/21/chartex" xmlns:cx3="http://schemas.microsoft.com/office/drawing/2016/5/9/chartex" xmlns:cx4="http://schemas.microsoft.com/office/drawing/2016/5/10/chartex" xmlns:cx5="http://schemas.microsoft.com/office/drawing/2016/5/11/chartex" xmlns:mc="http://schemas.openxmlformats.org/markup-compatibility/2006" xmlns:o="urn:schemas-microsoft-com:office:office" xmlns:r="http://schemas.openxmlformats.org/officeDocument/2006/relationships" xmlns:m="http://schemas.openxmlformats.org/officeDocument/2006/math" xmlns:v="urn:schemas-microsoft-com:vml" xmlns:wp14="http://schemas.microsoft.com/office/word/2010/wordprocessingDrawing" xmlns:wp="http://schemas.openxmlformats.org/drawingml/2006/wordprocessingDrawing" xmlns:w10="urn:schemas-microsoft-com:office:word" xmlns:w="http://schemas.openxmlformats.org/wordprocessingml/2006/main" xmlns:w14="http://schemas.microsoft.com/office/word/2010/wordml" xmlns:w15="http://schemas.microsoft.com/office/word/2012/wordml" xmlns:w16se="http://schemas.microsoft.com/office/word/2015/wordml/symex" xmlns:wpg="http://schemas.microsoft.com/office/word/2010/wordprocessingGroup" xmlns:wpi="http://schemas.microsoft.com/office/word/2010/wordprocessingInk" xmlns:wne="http://schemas.microsoft.com/office/word/2006/wordml" xmlns:wps="http://schemas.microsoft.com/office/word/2010/wordprocessingShape" mc:Ignorable="w14 w15 w16se wp14">
+<w:document xmlns:wpc="http://schemas.microsoft.com/office/word/2010/wordprocessingCanvas" xmlns:cx="http://schemas.microsoft.com/office/drawing/2014/chartex" xmlns:cx1="http://schemas.microsoft.com/office/drawing/2015/9/8/chartex" xmlns:cx2="http://schemas.microsoft.com/office/drawing/2015/10/21/chartex" xmlns:cx3="http://schemas.microsoft.com/office/drawing/2016/5/9/chartex" xmlns:cx4="http://schemas.microsoft.com/office/drawing/2016/5/10/chartex" xmlns:cx5="http://schemas.microsoft.com/office/drawing/2016/5/11/chartex" xmlns:cx6="http://schemas.microsoft.com/office/drawing/2016/5/12/chartex" xmlns:cx7="http://schemas.microsoft.com/office/drawing/2016/5/13/chartex" xmlns:cx8="http://schemas.microsoft.com/office/drawing/2016/5/14/chartex" xmlns:mc="http://schemas.openxmlformats.org/markup-compatibility/2006" xmlns:aink="http://schemas.microsoft.com/office/drawing/2016/ink" xmlns:am3d="http://schemas.microsoft.com/office/drawing/2017/model3d" xmlns:o="urn:schemas-microsoft-com:office:office" xmlns:r="http://schemas.openxmlformats.org/officeDocument/2006/relationships" xmlns:m="http://schemas.openxmlformats.org/officeDocument/2006/math" xmlns:v="urn:schemas-microsoft-com:vml" xmlns:wp14="http://schemas.microsoft.com/office/word/2010/wordprocessingDrawing" xmlns:wp="http://schemas.openxmlformats.org/drawingml/2006/wordprocessingDrawing" xmlns:w10="urn:schemas-microsoft-com:office:word" xmlns:w="http://schemas.openxmlformats.org/wordprocessingml/2006/main" xmlns:w14="http://schemas.microsoft.com/office/word/2010/wordml" xmlns:w15="http://schemas.microsoft.com/office/word/2012/wordml" xmlns:w16cid="http://schemas.microsoft.com/office/word/2016/wordml/cid" xmlns:w16se="http://schemas.microsoft.com/office/word/2015/wordml/symex" xmlns:wpg="http://schemas.microsoft.com/office/word/2010/wordprocessingGroup" xmlns:wpi="http://schemas.microsoft.com/office/word/2010/wordprocessingInk" xmlns:wne="http://schemas.microsoft.com/office/word/2006/wordml" xmlns:wps="http://schemas.microsoft.com/office/word/2010/wordprocessingShape" mc:Ignorable="w14 w15 w16se w16cid wp14">
   <w:body>
     <w:tbl>
       <w:tblPr>
@@ -45,7 +45,7 @@
                 <w:sz w:val="20"/>
                 <w:szCs w:val="24"/>
               </w:rPr>
-              <w:t>2777 SW Archer Rd Apt F21</w:t>
+              <w:t>2107 Prior Rd Apt E</w:t>
             </w:r>
           </w:p>
           <w:p>
@@ -70,7 +70,7 @@
                 <w:sz w:val="20"/>
                 <w:szCs w:val="24"/>
               </w:rPr>
-              <w:t>Gainesville, FL 32608</w:t>
+              <w:t>Wilmington DE, 19809</w:t>
             </w:r>
             <w:r>
               <w:rPr>
@@ -105,8 +105,20 @@
                 <w:sz w:val="20"/>
                 <w:szCs w:val="24"/>
               </w:rPr>
-              <w:t>kaizad.avari@ufl.edu</w:t>
+              <w:t>kaizad.avari@</w:t>
             </w:r>
+            <w:r>
+              <w:rPr>
+                <w:rFonts w:asciiTheme="minorHAnsi" w:hAnsiTheme="minorHAnsi"/>
+                <w:b/>
+                <w:color w:val="767171" w:themeColor="background2" w:themeShade="80"/>
+                <w:sz w:val="20"/>
+                <w:szCs w:val="24"/>
+              </w:rPr>
+              <w:t>live.com</w:t>
+            </w:r>
+            <w:bookmarkStart w:id="0" w:name="_GoBack"/>
+            <w:bookmarkEnd w:id="0"/>
           </w:p>
           <w:p>
             <w:pPr>
@@ -426,8 +438,6 @@
         </w:rPr>
         <w:tab/>
       </w:r>
-      <w:bookmarkStart w:id="0" w:name="_GoBack"/>
-      <w:bookmarkEnd w:id="0"/>
       <w:r>
         <w:rPr>
           <w:rFonts w:asciiTheme="minorHAnsi" w:hAnsiTheme="minorHAnsi" w:cs="Arial"/>
@@ -836,13 +846,31 @@
         <w:rPr>
           <w:rFonts w:asciiTheme="minorHAnsi" w:hAnsiTheme="minorHAnsi" w:cs="Arial"/>
         </w:rPr>
-        <w:t>Java, C# (.NET), C++, C, Swift, RPAL, Python, HTML,</w:t>
-      </w:r>
-      <w:r>
-        <w:rPr>
-          <w:rFonts w:asciiTheme="minorHAnsi" w:hAnsiTheme="minorHAnsi" w:cs="Arial"/>
-        </w:rPr>
-        <w:t xml:space="preserve"> CSS, PHP, JavaScript, SQL</w:t>
+        <w:t xml:space="preserve">Java, C# (.NET), C++, </w:t>
+      </w:r>
+      <w:r>
+        <w:rPr>
+          <w:rFonts w:asciiTheme="minorHAnsi" w:hAnsiTheme="minorHAnsi" w:cs="Arial"/>
+        </w:rPr>
+        <w:t xml:space="preserve">Perl, </w:t>
+      </w:r>
+      <w:r>
+        <w:rPr>
+          <w:rFonts w:asciiTheme="minorHAnsi" w:hAnsiTheme="minorHAnsi" w:cs="Arial"/>
+        </w:rPr>
+        <w:t>Swift, Python, HTML,</w:t>
+      </w:r>
+      <w:r>
+        <w:rPr>
+          <w:rFonts w:asciiTheme="minorHAnsi" w:hAnsiTheme="minorHAnsi" w:cs="Arial"/>
+        </w:rPr>
+        <w:t xml:space="preserve"> CSS, PHP, JavaScript, </w:t>
+      </w:r>
+      <w:r>
+        <w:rPr>
+          <w:rFonts w:asciiTheme="minorHAnsi" w:hAnsiTheme="minorHAnsi" w:cs="Arial"/>
+        </w:rPr>
+        <w:t>Spring, Hibernate, Hadoop</w:t>
       </w:r>
     </w:p>
     <w:p>
@@ -876,7 +904,7 @@
         <w:rPr>
           <w:rFonts w:asciiTheme="minorHAnsi" w:hAnsiTheme="minorHAnsi" w:cs="Arial"/>
         </w:rPr>
-        <w:t>Unity3D, Android, Windows Desktop, UWP, iOS, Web, SymbianOS, Arduino, InVision, VS Blend</w:t>
+        <w:t>Unity3D, Android, Windows Desktop, UWP, iOS, Web, Arduino, InVision</w:t>
       </w:r>
     </w:p>
     <w:p>
@@ -911,44 +939,63 @@
           <w:rFonts w:asciiTheme="minorHAnsi" w:hAnsiTheme="minorHAnsi" w:cs="Arial"/>
           <w:u w:val="single"/>
         </w:rPr>
-        <w:t>Department of Anesthesiology, University of Florida</w:t>
-      </w:r>
-      <w:r>
-        <w:rPr>
-          <w:rFonts w:asciiTheme="minorHAnsi" w:hAnsiTheme="minorHAnsi" w:cs="Arial"/>
-        </w:rPr>
-        <w:tab/>
-      </w:r>
-      <w:r>
-        <w:rPr>
-          <w:rFonts w:asciiTheme="minorHAnsi" w:hAnsiTheme="minorHAnsi" w:cs="Arial"/>
-        </w:rPr>
-        <w:tab/>
-      </w:r>
-      <w:r>
-        <w:rPr>
-          <w:rFonts w:asciiTheme="minorHAnsi" w:hAnsiTheme="minorHAnsi" w:cs="Arial"/>
-        </w:rPr>
-        <w:tab/>
-      </w:r>
-      <w:r>
-        <w:rPr>
-          <w:rFonts w:asciiTheme="minorHAnsi" w:hAnsiTheme="minorHAnsi" w:cs="Arial"/>
-        </w:rPr>
-        <w:tab/>
-      </w:r>
-      <w:r>
-        <w:rPr>
-          <w:rFonts w:asciiTheme="minorHAnsi" w:hAnsiTheme="minorHAnsi" w:cs="Arial"/>
-        </w:rPr>
-        <w:tab/>
-        <w:t xml:space="preserve">  GAINESVILLE</w:t>
-      </w:r>
-      <w:r>
-        <w:rPr>
-          <w:rFonts w:asciiTheme="minorHAnsi" w:hAnsiTheme="minorHAnsi" w:cs="Arial"/>
-        </w:rPr>
-        <w:t>, FLORIDA</w:t>
+        <w:t>Blackrock Financial</w:t>
+      </w:r>
+      <w:r>
+        <w:rPr>
+          <w:rFonts w:asciiTheme="minorHAnsi" w:hAnsiTheme="minorHAnsi" w:cs="Arial"/>
+        </w:rPr>
+        <w:tab/>
+      </w:r>
+      <w:r>
+        <w:rPr>
+          <w:rFonts w:asciiTheme="minorHAnsi" w:hAnsiTheme="minorHAnsi" w:cs="Arial"/>
+        </w:rPr>
+        <w:tab/>
+      </w:r>
+      <w:r>
+        <w:rPr>
+          <w:rFonts w:asciiTheme="minorHAnsi" w:hAnsiTheme="minorHAnsi" w:cs="Arial"/>
+        </w:rPr>
+        <w:tab/>
+      </w:r>
+      <w:r>
+        <w:rPr>
+          <w:rFonts w:asciiTheme="minorHAnsi" w:hAnsiTheme="minorHAnsi" w:cs="Arial"/>
+        </w:rPr>
+        <w:tab/>
+        <w:t xml:space="preserve">         </w:t>
+      </w:r>
+      <w:r>
+        <w:rPr>
+          <w:rFonts w:asciiTheme="minorHAnsi" w:hAnsiTheme="minorHAnsi" w:cs="Arial"/>
+        </w:rPr>
+        <w:tab/>
+      </w:r>
+      <w:r>
+        <w:rPr>
+          <w:rFonts w:asciiTheme="minorHAnsi" w:hAnsiTheme="minorHAnsi" w:cs="Arial"/>
+        </w:rPr>
+        <w:tab/>
+      </w:r>
+      <w:r>
+        <w:rPr>
+          <w:rFonts w:asciiTheme="minorHAnsi" w:hAnsiTheme="minorHAnsi" w:cs="Arial"/>
+        </w:rPr>
+        <w:tab/>
+      </w:r>
+      <w:r>
+        <w:rPr>
+          <w:rFonts w:asciiTheme="minorHAnsi" w:hAnsiTheme="minorHAnsi" w:cs="Arial"/>
+        </w:rPr>
+        <w:tab/>
+        <w:t xml:space="preserve">          </w:t>
+      </w:r>
+      <w:r>
+        <w:rPr>
+          <w:rFonts w:asciiTheme="minorHAnsi" w:hAnsiTheme="minorHAnsi" w:cs="Arial"/>
+        </w:rPr>
+        <w:t>WILMINGTON, DELAWARE</w:t>
       </w:r>
     </w:p>
     <w:p>
@@ -964,7 +1011,7 @@
           <w:b/>
           <w:i/>
         </w:rPr>
-        <w:t>Simulation Developer Assistant</w:t>
+        <w:t>Analyst</w:t>
       </w:r>
       <w:r>
         <w:rPr>
@@ -972,6 +1019,236 @@
           <w:b/>
           <w:i/>
         </w:rPr>
+        <w:tab/>
+      </w:r>
+      <w:r>
+        <w:rPr>
+          <w:rFonts w:asciiTheme="minorHAnsi" w:hAnsiTheme="minorHAnsi" w:cs="Arial"/>
+          <w:b/>
+          <w:i/>
+        </w:rPr>
+        <w:tab/>
+      </w:r>
+      <w:r>
+        <w:rPr>
+          <w:rFonts w:asciiTheme="minorHAnsi" w:hAnsiTheme="minorHAnsi" w:cs="Arial"/>
+          <w:b/>
+          <w:i/>
+        </w:rPr>
+        <w:tab/>
+      </w:r>
+      <w:r>
+        <w:rPr>
+          <w:rFonts w:asciiTheme="minorHAnsi" w:hAnsiTheme="minorHAnsi" w:cs="Arial"/>
+          <w:b/>
+          <w:i/>
+        </w:rPr>
+        <w:tab/>
+      </w:r>
+      <w:r>
+        <w:rPr>
+          <w:rFonts w:asciiTheme="minorHAnsi" w:hAnsiTheme="minorHAnsi" w:cs="Arial"/>
+          <w:b/>
+          <w:i/>
+        </w:rPr>
+        <w:tab/>
+      </w:r>
+      <w:r>
+        <w:rPr>
+          <w:rFonts w:asciiTheme="minorHAnsi" w:hAnsiTheme="minorHAnsi" w:cs="Arial"/>
+        </w:rPr>
+        <w:tab/>
+      </w:r>
+      <w:r>
+        <w:rPr>
+          <w:rFonts w:asciiTheme="minorHAnsi" w:hAnsiTheme="minorHAnsi" w:cs="Arial"/>
+        </w:rPr>
+        <w:tab/>
+      </w:r>
+      <w:r>
+        <w:rPr>
+          <w:rFonts w:asciiTheme="minorHAnsi" w:hAnsiTheme="minorHAnsi" w:cs="Arial"/>
+        </w:rPr>
+        <w:tab/>
+      </w:r>
+      <w:r>
+        <w:rPr>
+          <w:rFonts w:asciiTheme="minorHAnsi" w:hAnsiTheme="minorHAnsi" w:cs="Arial"/>
+        </w:rPr>
+        <w:tab/>
+      </w:r>
+      <w:r>
+        <w:rPr>
+          <w:rFonts w:asciiTheme="minorHAnsi" w:hAnsiTheme="minorHAnsi" w:cs="Arial"/>
+        </w:rPr>
+        <w:tab/>
+        <w:t xml:space="preserve">        J</w:t>
+      </w:r>
+      <w:r>
+        <w:rPr>
+          <w:rFonts w:asciiTheme="minorHAnsi" w:hAnsiTheme="minorHAnsi" w:cs="Arial"/>
+        </w:rPr>
+        <w:t>u</w:t>
+      </w:r>
+      <w:r>
+        <w:rPr>
+          <w:rFonts w:asciiTheme="minorHAnsi" w:hAnsiTheme="minorHAnsi" w:cs="Arial"/>
+        </w:rPr>
+        <w:t>n. 201</w:t>
+      </w:r>
+      <w:r>
+        <w:rPr>
+          <w:rFonts w:asciiTheme="minorHAnsi" w:hAnsiTheme="minorHAnsi" w:cs="Arial"/>
+        </w:rPr>
+        <w:t>7</w:t>
+      </w:r>
+      <w:r>
+        <w:rPr>
+          <w:rFonts w:asciiTheme="minorHAnsi" w:hAnsiTheme="minorHAnsi" w:cs="Arial"/>
+        </w:rPr>
+        <w:t xml:space="preserve"> – Present</w:t>
+      </w:r>
+    </w:p>
+    <w:p>
+      <w:pPr>
+        <w:pStyle w:val="ListParagraph"/>
+        <w:numPr>
+          <w:ilvl w:val="0"/>
+          <w:numId w:val="21"/>
+        </w:numPr>
+        <w:rPr>
+          <w:rFonts w:asciiTheme="minorHAnsi" w:hAnsiTheme="minorHAnsi" w:cs="Arial"/>
+        </w:rPr>
+      </w:pPr>
+      <w:r>
+        <w:rPr>
+          <w:rFonts w:asciiTheme="minorHAnsi" w:hAnsiTheme="minorHAnsi" w:cs="Arial"/>
+        </w:rPr>
+        <w:t>Implemented Kubernetes application support into Blackrock’s orchestration server</w:t>
+      </w:r>
+      <w:r>
+        <w:rPr>
+          <w:rFonts w:asciiTheme="minorHAnsi" w:hAnsiTheme="minorHAnsi" w:cs="Arial"/>
+        </w:rPr>
+        <w:t>.</w:t>
+      </w:r>
+    </w:p>
+    <w:p>
+      <w:pPr>
+        <w:pStyle w:val="ListParagraph"/>
+        <w:numPr>
+          <w:ilvl w:val="0"/>
+          <w:numId w:val="21"/>
+        </w:numPr>
+        <w:rPr>
+          <w:rFonts w:asciiTheme="minorHAnsi" w:hAnsiTheme="minorHAnsi" w:cs="Arial"/>
+        </w:rPr>
+      </w:pPr>
+      <w:r>
+        <w:rPr>
+          <w:rFonts w:asciiTheme="minorHAnsi" w:hAnsiTheme="minorHAnsi" w:cs="Arial"/>
+        </w:rPr>
+        <w:t xml:space="preserve">Actively participated in </w:t>
+      </w:r>
+      <w:r>
+        <w:rPr>
+          <w:rFonts w:asciiTheme="minorHAnsi" w:hAnsiTheme="minorHAnsi" w:cs="Arial"/>
+        </w:rPr>
+        <w:t>Application Packaging, Blackrock’s continuous application delivery system.</w:t>
+      </w:r>
+    </w:p>
+    <w:p>
+      <w:pPr>
+        <w:pStyle w:val="ListParagraph"/>
+        <w:numPr>
+          <w:ilvl w:val="0"/>
+          <w:numId w:val="21"/>
+        </w:numPr>
+        <w:rPr>
+          <w:rFonts w:asciiTheme="minorHAnsi" w:hAnsiTheme="minorHAnsi" w:cs="Arial"/>
+        </w:rPr>
+      </w:pPr>
+      <w:r>
+        <w:rPr>
+          <w:rFonts w:asciiTheme="minorHAnsi" w:hAnsiTheme="minorHAnsi" w:cs="Arial"/>
+        </w:rPr>
+        <w:t>Designed and developed Align, Blackrock’s automatic cash reconciliation system.</w:t>
+      </w:r>
+    </w:p>
+    <w:p>
+      <w:pPr>
+        <w:spacing w:before="120"/>
+        <w:ind w:firstLine="274"/>
+        <w:rPr>
+          <w:rFonts w:asciiTheme="minorHAnsi" w:hAnsiTheme="minorHAnsi" w:cs="Arial"/>
+        </w:rPr>
+      </w:pPr>
+      <w:r>
+        <w:rPr>
+          <w:rFonts w:asciiTheme="minorHAnsi" w:hAnsiTheme="minorHAnsi" w:cs="Arial"/>
+          <w:u w:val="single"/>
+        </w:rPr>
+        <w:t>Department of Anesthesiology, University of Florida</w:t>
+      </w:r>
+      <w:r>
+        <w:rPr>
+          <w:rFonts w:asciiTheme="minorHAnsi" w:hAnsiTheme="minorHAnsi" w:cs="Arial"/>
+        </w:rPr>
+        <w:tab/>
+      </w:r>
+      <w:r>
+        <w:rPr>
+          <w:rFonts w:asciiTheme="minorHAnsi" w:hAnsiTheme="minorHAnsi" w:cs="Arial"/>
+        </w:rPr>
+        <w:tab/>
+      </w:r>
+      <w:r>
+        <w:rPr>
+          <w:rFonts w:asciiTheme="minorHAnsi" w:hAnsiTheme="minorHAnsi" w:cs="Arial"/>
+        </w:rPr>
+        <w:tab/>
+      </w:r>
+      <w:r>
+        <w:rPr>
+          <w:rFonts w:asciiTheme="minorHAnsi" w:hAnsiTheme="minorHAnsi" w:cs="Arial"/>
+        </w:rPr>
+        <w:tab/>
+      </w:r>
+      <w:r>
+        <w:rPr>
+          <w:rFonts w:asciiTheme="minorHAnsi" w:hAnsiTheme="minorHAnsi" w:cs="Arial"/>
+        </w:rPr>
+        <w:tab/>
+        <w:t xml:space="preserve">   GAINESVILLE</w:t>
+      </w:r>
+      <w:r>
+        <w:rPr>
+          <w:rFonts w:asciiTheme="minorHAnsi" w:hAnsiTheme="minorHAnsi" w:cs="Arial"/>
+        </w:rPr>
+        <w:t>, FLORIDA</w:t>
+      </w:r>
+    </w:p>
+    <w:p>
+      <w:pPr>
+        <w:ind w:firstLine="270"/>
+        <w:rPr>
+          <w:rFonts w:asciiTheme="minorHAnsi" w:hAnsiTheme="minorHAnsi" w:cs="Arial"/>
+        </w:rPr>
+      </w:pPr>
+      <w:r>
+        <w:rPr>
+          <w:rFonts w:asciiTheme="minorHAnsi" w:hAnsiTheme="minorHAnsi" w:cs="Arial"/>
+          <w:b/>
+          <w:i/>
+        </w:rPr>
+        <w:t>Simulation Developer Assistant</w:t>
+      </w:r>
+      <w:r>
+        <w:rPr>
+          <w:rFonts w:asciiTheme="minorHAnsi" w:hAnsiTheme="minorHAnsi" w:cs="Arial"/>
+          <w:b/>
+          <w:i/>
+        </w:rPr>
         <w:t xml:space="preserve"> and Summer Intern</w:t>
       </w:r>
       <w:r>
@@ -1003,13 +1280,31 @@
           <w:rFonts w:asciiTheme="minorHAnsi" w:hAnsiTheme="minorHAnsi" w:cs="Arial"/>
         </w:rPr>
         <w:tab/>
-        <w:t xml:space="preserve">        </w:t>
-      </w:r>
-      <w:r>
-        <w:rPr>
-          <w:rFonts w:asciiTheme="minorHAnsi" w:hAnsiTheme="minorHAnsi" w:cs="Arial"/>
-        </w:rPr>
-        <w:t>Jan. 2016 – Present</w:t>
+        <w:t xml:space="preserve">  </w:t>
+      </w:r>
+      <w:r>
+        <w:rPr>
+          <w:rFonts w:asciiTheme="minorHAnsi" w:hAnsiTheme="minorHAnsi" w:cs="Arial"/>
+        </w:rPr>
+        <w:t xml:space="preserve"> </w:t>
+      </w:r>
+      <w:r>
+        <w:rPr>
+          <w:rFonts w:asciiTheme="minorHAnsi" w:hAnsiTheme="minorHAnsi" w:cs="Arial"/>
+        </w:rPr>
+        <w:t xml:space="preserve"> </w:t>
+      </w:r>
+      <w:r>
+        <w:rPr>
+          <w:rFonts w:asciiTheme="minorHAnsi" w:hAnsiTheme="minorHAnsi" w:cs="Arial"/>
+        </w:rPr>
+        <w:t xml:space="preserve">Jan. 2016 – </w:t>
+      </w:r>
+      <w:r>
+        <w:rPr>
+          <w:rFonts w:asciiTheme="minorHAnsi" w:hAnsiTheme="minorHAnsi" w:cs="Arial"/>
+        </w:rPr>
+        <w:t>May. 2017</w:t>
       </w:r>
     </w:p>
     <w:p>
@@ -1461,7 +1756,13 @@
         <w:rPr>
           <w:rFonts w:asciiTheme="minorHAnsi" w:hAnsiTheme="minorHAnsi" w:cs="Arial"/>
         </w:rPr>
-        <w:t>Attended and deliberated weekly meetings</w:t>
+        <w:t>Developed</w:t>
+      </w:r>
+      <w:r>
+        <w:rPr>
+          <w:rFonts w:asciiTheme="minorHAnsi" w:hAnsiTheme="minorHAnsi" w:cs="Arial"/>
+        </w:rPr>
+        <w:t xml:space="preserve"> and implemented</w:t>
       </w:r>
       <w:r>
         <w:rPr>
@@ -1472,8 +1773,35 @@
       <w:r>
         <w:rPr>
           <w:rFonts w:asciiTheme="minorHAnsi" w:hAnsiTheme="minorHAnsi" w:cs="Arial"/>
-        </w:rPr>
-        <w:t>resulting in council future strategic decisions</w:t>
+          <w:i/>
+        </w:rPr>
+        <w:t>CSI</w:t>
+      </w:r>
+      <w:r>
+        <w:rPr>
+          <w:rFonts w:asciiTheme="minorHAnsi" w:hAnsiTheme="minorHAnsi" w:cs="Arial"/>
+          <w:i/>
+        </w:rPr>
+        <w:t xml:space="preserve"> Portal</w:t>
+      </w:r>
+      <w:r>
+        <w:rPr>
+          <w:rFonts w:asciiTheme="minorHAnsi" w:hAnsiTheme="minorHAnsi" w:cs="Arial"/>
+        </w:rPr>
+        <w:t xml:space="preserve"> application for Android used by </w:t>
+      </w:r>
+      <w:r>
+        <w:rPr>
+          <w:rFonts w:asciiTheme="minorHAnsi" w:hAnsiTheme="minorHAnsi" w:cs="Arial"/>
+          <w:b/>
+        </w:rPr>
+        <w:t>1200</w:t>
+      </w:r>
+      <w:r>
+        <w:rPr>
+          <w:rFonts w:asciiTheme="minorHAnsi" w:hAnsiTheme="minorHAnsi" w:cs="Arial"/>
+        </w:rPr>
+        <w:t xml:space="preserve"> students</w:t>
       </w:r>
       <w:r>
         <w:rPr>
@@ -1497,200 +1825,131 @@
         <w:rPr>
           <w:rFonts w:asciiTheme="minorHAnsi" w:hAnsiTheme="minorHAnsi" w:cs="Arial"/>
         </w:rPr>
-        <w:t>Developed</w:t>
-      </w:r>
-      <w:r>
-        <w:rPr>
-          <w:rFonts w:asciiTheme="minorHAnsi" w:hAnsiTheme="minorHAnsi" w:cs="Arial"/>
-        </w:rPr>
-        <w:t xml:space="preserve"> and implemented</w:t>
-      </w:r>
-      <w:r>
-        <w:rPr>
-          <w:rFonts w:asciiTheme="minorHAnsi" w:hAnsiTheme="minorHAnsi" w:cs="Arial"/>
-        </w:rPr>
-        <w:t xml:space="preserve"> </w:t>
-      </w:r>
-      <w:r>
-        <w:rPr>
-          <w:rFonts w:asciiTheme="minorHAnsi" w:hAnsiTheme="minorHAnsi" w:cs="Arial"/>
-          <w:i/>
-        </w:rPr>
-        <w:t>CSI</w:t>
-      </w:r>
-      <w:r>
-        <w:rPr>
-          <w:rFonts w:asciiTheme="minorHAnsi" w:hAnsiTheme="minorHAnsi" w:cs="Arial"/>
-          <w:i/>
-        </w:rPr>
-        <w:t xml:space="preserve"> Portal</w:t>
-      </w:r>
-      <w:r>
-        <w:rPr>
-          <w:rFonts w:asciiTheme="minorHAnsi" w:hAnsiTheme="minorHAnsi" w:cs="Arial"/>
-        </w:rPr>
-        <w:t xml:space="preserve"> application for Android used by </w:t>
-      </w:r>
-      <w:r>
-        <w:rPr>
-          <w:rFonts w:asciiTheme="minorHAnsi" w:hAnsiTheme="minorHAnsi" w:cs="Arial"/>
-          <w:b/>
-        </w:rPr>
-        <w:t>1200</w:t>
-      </w:r>
-      <w:r>
-        <w:rPr>
-          <w:rFonts w:asciiTheme="minorHAnsi" w:hAnsiTheme="minorHAnsi" w:cs="Arial"/>
-        </w:rPr>
-        <w:t xml:space="preserve"> students</w:t>
-      </w:r>
-      <w:r>
-        <w:rPr>
-          <w:rFonts w:asciiTheme="minorHAnsi" w:hAnsiTheme="minorHAnsi" w:cs="Arial"/>
-        </w:rPr>
-        <w:t>.</w:t>
+        <w:t>Taught and in</w:t>
+      </w:r>
+      <w:r>
+        <w:rPr>
+          <w:rFonts w:asciiTheme="minorHAnsi" w:hAnsiTheme="minorHAnsi" w:cs="Arial"/>
+        </w:rPr>
+        <w:t>s</w:t>
+      </w:r>
+      <w:r>
+        <w:rPr>
+          <w:rFonts w:asciiTheme="minorHAnsi" w:hAnsiTheme="minorHAnsi" w:cs="Arial"/>
+        </w:rPr>
+        <w:t>tructed</w:t>
+      </w:r>
+      <w:r>
+        <w:rPr>
+          <w:rFonts w:asciiTheme="minorHAnsi" w:hAnsiTheme="minorHAnsi" w:cs="Arial"/>
+        </w:rPr>
+        <w:t xml:space="preserve"> workshops </w:t>
+      </w:r>
+      <w:r>
+        <w:rPr>
+          <w:rFonts w:asciiTheme="minorHAnsi" w:hAnsiTheme="minorHAnsi" w:cs="Arial"/>
+        </w:rPr>
+        <w:t>on Ubuntu, Android, Adobe Muse and more to</w:t>
+      </w:r>
+      <w:r>
+        <w:rPr>
+          <w:rFonts w:asciiTheme="minorHAnsi" w:hAnsiTheme="minorHAnsi" w:cs="Arial"/>
+        </w:rPr>
+        <w:t xml:space="preserve"> students.</w:t>
       </w:r>
     </w:p>
     <w:p>
       <w:pPr>
-        <w:pStyle w:val="ListParagraph"/>
-        <w:numPr>
-          <w:ilvl w:val="0"/>
-          <w:numId w:val="14"/>
-        </w:numPr>
-        <w:rPr>
-          <w:rFonts w:asciiTheme="minorHAnsi" w:hAnsiTheme="minorHAnsi" w:cs="Arial"/>
-        </w:rPr>
-      </w:pPr>
-      <w:r>
-        <w:rPr>
-          <w:rFonts w:asciiTheme="minorHAnsi" w:hAnsiTheme="minorHAnsi" w:cs="Arial"/>
-        </w:rPr>
-        <w:t>Taught and in</w:t>
-      </w:r>
-      <w:r>
-        <w:rPr>
-          <w:rFonts w:asciiTheme="minorHAnsi" w:hAnsiTheme="minorHAnsi" w:cs="Arial"/>
-        </w:rPr>
-        <w:t>s</w:t>
-      </w:r>
-      <w:r>
-        <w:rPr>
-          <w:rFonts w:asciiTheme="minorHAnsi" w:hAnsiTheme="minorHAnsi" w:cs="Arial"/>
-        </w:rPr>
-        <w:t>tructed</w:t>
-      </w:r>
-      <w:r>
-        <w:rPr>
-          <w:rFonts w:asciiTheme="minorHAnsi" w:hAnsiTheme="minorHAnsi" w:cs="Arial"/>
-        </w:rPr>
-        <w:t xml:space="preserve"> workshops </w:t>
-      </w:r>
-      <w:r>
-        <w:rPr>
-          <w:rFonts w:asciiTheme="minorHAnsi" w:hAnsiTheme="minorHAnsi" w:cs="Arial"/>
-        </w:rPr>
-        <w:t>on Ubuntu, Android, Adobe Muse and more to</w:t>
-      </w:r>
-      <w:r>
-        <w:rPr>
-          <w:rFonts w:asciiTheme="minorHAnsi" w:hAnsiTheme="minorHAnsi" w:cs="Arial"/>
-        </w:rPr>
-        <w:t xml:space="preserve"> students.</w:t>
+        <w:spacing w:before="160"/>
+        <w:rPr>
+          <w:rFonts w:asciiTheme="minorHAnsi" w:hAnsiTheme="minorHAnsi" w:cs="Arial"/>
+        </w:rPr>
+      </w:pPr>
+      <w:r>
+        <w:rPr>
+          <w:rFonts w:asciiTheme="minorHAnsi" w:hAnsiTheme="minorHAnsi" w:cs="Arial"/>
+          <w:b/>
+        </w:rPr>
+        <w:t xml:space="preserve">     </w:t>
+      </w:r>
+      <w:r>
+        <w:rPr>
+          <w:rFonts w:asciiTheme="minorHAnsi" w:hAnsiTheme="minorHAnsi" w:cs="Arial"/>
+          <w:u w:val="single"/>
+        </w:rPr>
+        <w:t>KJ</w:t>
+      </w:r>
+      <w:r>
+        <w:rPr>
+          <w:rFonts w:asciiTheme="minorHAnsi" w:hAnsiTheme="minorHAnsi" w:cs="Arial"/>
+          <w:u w:val="single"/>
+        </w:rPr>
+        <w:t xml:space="preserve"> Somaiya College of Engineering Labs</w:t>
+      </w:r>
+      <w:r>
+        <w:rPr>
+          <w:rFonts w:asciiTheme="minorHAnsi" w:hAnsiTheme="minorHAnsi" w:cs="Arial"/>
+        </w:rPr>
+        <w:tab/>
+      </w:r>
+      <w:r>
+        <w:rPr>
+          <w:rFonts w:asciiTheme="minorHAnsi" w:hAnsiTheme="minorHAnsi" w:cs="Arial"/>
+        </w:rPr>
+        <w:tab/>
+      </w:r>
+      <w:r>
+        <w:rPr>
+          <w:rFonts w:asciiTheme="minorHAnsi" w:hAnsiTheme="minorHAnsi" w:cs="Arial"/>
+        </w:rPr>
+        <w:tab/>
+      </w:r>
+      <w:r>
+        <w:rPr>
+          <w:rFonts w:asciiTheme="minorHAnsi" w:hAnsiTheme="minorHAnsi" w:cs="Arial"/>
+        </w:rPr>
+        <w:tab/>
+      </w:r>
+      <w:r>
+        <w:rPr>
+          <w:rFonts w:asciiTheme="minorHAnsi" w:hAnsiTheme="minorHAnsi" w:cs="Arial"/>
+        </w:rPr>
+        <w:tab/>
+        <w:t xml:space="preserve">        </w:t>
+      </w:r>
+      <w:r>
+        <w:rPr>
+          <w:rFonts w:asciiTheme="minorHAnsi" w:hAnsiTheme="minorHAnsi" w:cs="Arial"/>
+        </w:rPr>
+        <w:tab/>
+      </w:r>
+      <w:r>
+        <w:rPr>
+          <w:rFonts w:asciiTheme="minorHAnsi" w:hAnsiTheme="minorHAnsi" w:cs="Arial"/>
+        </w:rPr>
+        <w:t xml:space="preserve"> </w:t>
+      </w:r>
+      <w:r>
+        <w:rPr>
+          <w:rFonts w:asciiTheme="minorHAnsi" w:hAnsiTheme="minorHAnsi" w:cs="Arial"/>
+        </w:rPr>
+        <w:t xml:space="preserve">        </w:t>
+      </w:r>
+      <w:r>
+        <w:rPr>
+          <w:rFonts w:asciiTheme="minorHAnsi" w:hAnsiTheme="minorHAnsi" w:cs="Arial"/>
+        </w:rPr>
+        <w:tab/>
+      </w:r>
+      <w:r>
+        <w:rPr>
+          <w:rFonts w:asciiTheme="minorHAnsi" w:hAnsiTheme="minorHAnsi" w:cs="Arial"/>
+        </w:rPr>
+        <w:t>MUMBAI, INDIA</w:t>
       </w:r>
     </w:p>
     <w:p>
       <w:pPr>
-        <w:spacing w:before="160"/>
-        <w:rPr>
-          <w:rFonts w:asciiTheme="minorHAnsi" w:hAnsiTheme="minorHAnsi" w:cs="Arial"/>
-        </w:rPr>
-      </w:pPr>
-      <w:r>
-        <w:rPr>
-          <w:rFonts w:asciiTheme="minorHAnsi" w:hAnsiTheme="minorHAnsi" w:cs="Arial"/>
-          <w:b/>
-        </w:rPr>
-        <w:t xml:space="preserve">     </w:t>
-      </w:r>
-      <w:r>
-        <w:rPr>
-          <w:rFonts w:asciiTheme="minorHAnsi" w:hAnsiTheme="minorHAnsi" w:cs="Arial"/>
-          <w:u w:val="single"/>
-        </w:rPr>
-        <w:t>KJ</w:t>
-      </w:r>
-      <w:r>
-        <w:rPr>
-          <w:rFonts w:asciiTheme="minorHAnsi" w:hAnsiTheme="minorHAnsi" w:cs="Arial"/>
-          <w:u w:val="single"/>
-        </w:rPr>
-        <w:t xml:space="preserve"> Somaiya College of Engineering Labs</w:t>
-      </w:r>
-      <w:r>
-        <w:rPr>
-          <w:rFonts w:asciiTheme="minorHAnsi" w:hAnsiTheme="minorHAnsi" w:cs="Arial"/>
-        </w:rPr>
-        <w:tab/>
-      </w:r>
-      <w:r>
-        <w:rPr>
-          <w:rFonts w:asciiTheme="minorHAnsi" w:hAnsiTheme="minorHAnsi" w:cs="Arial"/>
-        </w:rPr>
-        <w:tab/>
-      </w:r>
-      <w:r>
-        <w:rPr>
-          <w:rFonts w:asciiTheme="minorHAnsi" w:hAnsiTheme="minorHAnsi" w:cs="Arial"/>
-        </w:rPr>
-        <w:tab/>
-      </w:r>
-      <w:r>
-        <w:rPr>
-          <w:rFonts w:asciiTheme="minorHAnsi" w:hAnsiTheme="minorHAnsi" w:cs="Arial"/>
-        </w:rPr>
-        <w:tab/>
-      </w:r>
-      <w:r>
-        <w:rPr>
-          <w:rFonts w:asciiTheme="minorHAnsi" w:hAnsiTheme="minorHAnsi" w:cs="Arial"/>
-        </w:rPr>
-        <w:tab/>
-        <w:t xml:space="preserve">        </w:t>
-      </w:r>
-      <w:r>
-        <w:rPr>
-          <w:rFonts w:asciiTheme="minorHAnsi" w:hAnsiTheme="minorHAnsi" w:cs="Arial"/>
-        </w:rPr>
-        <w:tab/>
-      </w:r>
-      <w:r>
-        <w:rPr>
-          <w:rFonts w:asciiTheme="minorHAnsi" w:hAnsiTheme="minorHAnsi" w:cs="Arial"/>
-        </w:rPr>
-        <w:t xml:space="preserve"> </w:t>
-      </w:r>
-      <w:r>
-        <w:rPr>
-          <w:rFonts w:asciiTheme="minorHAnsi" w:hAnsiTheme="minorHAnsi" w:cs="Arial"/>
-        </w:rPr>
-        <w:t xml:space="preserve">        </w:t>
-      </w:r>
-      <w:r>
-        <w:rPr>
-          <w:rFonts w:asciiTheme="minorHAnsi" w:hAnsiTheme="minorHAnsi" w:cs="Arial"/>
-        </w:rPr>
-        <w:tab/>
-      </w:r>
-      <w:r>
-        <w:rPr>
-          <w:rFonts w:asciiTheme="minorHAnsi" w:hAnsiTheme="minorHAnsi" w:cs="Arial"/>
-        </w:rPr>
-        <w:t>MUMBAI, INDIA</w:t>
-      </w:r>
-    </w:p>
-    <w:p>
-      <w:pPr>
         <w:rPr>
           <w:rFonts w:asciiTheme="minorHAnsi" w:hAnsiTheme="minorHAnsi" w:cs="Arial"/>
         </w:rPr>
@@ -1796,84 +2055,6 @@
           <w:rFonts w:asciiTheme="minorHAnsi" w:hAnsiTheme="minorHAnsi" w:cs="Arial"/>
         </w:rPr>
         <w:t xml:space="preserve"> 2013</w:t>
-      </w:r>
-    </w:p>
-    <w:p>
-      <w:pPr>
-        <w:pStyle w:val="ListParagraph"/>
-        <w:numPr>
-          <w:ilvl w:val="0"/>
-          <w:numId w:val="15"/>
-        </w:numPr>
-        <w:rPr>
-          <w:rFonts w:asciiTheme="minorHAnsi" w:hAnsiTheme="minorHAnsi" w:cs="Arial"/>
-        </w:rPr>
-      </w:pPr>
-      <w:r>
-        <w:rPr>
-          <w:rFonts w:asciiTheme="minorHAnsi" w:hAnsiTheme="minorHAnsi" w:cs="Arial"/>
-        </w:rPr>
-        <w:t>Intern</w:t>
-      </w:r>
-      <w:r>
-        <w:rPr>
-          <w:rFonts w:asciiTheme="minorHAnsi" w:hAnsiTheme="minorHAnsi" w:cs="Arial"/>
-        </w:rPr>
-        <w:t xml:space="preserve"> at </w:t>
-      </w:r>
-      <w:r>
-        <w:rPr>
-          <w:rFonts w:asciiTheme="minorHAnsi" w:hAnsiTheme="minorHAnsi" w:cs="Arial"/>
-        </w:rPr>
-        <w:t>Research</w:t>
-      </w:r>
-      <w:r>
-        <w:rPr>
-          <w:rFonts w:asciiTheme="minorHAnsi" w:hAnsiTheme="minorHAnsi" w:cs="Arial"/>
-        </w:rPr>
-        <w:t xml:space="preserve"> </w:t>
-      </w:r>
-      <w:r>
-        <w:rPr>
-          <w:rFonts w:asciiTheme="minorHAnsi" w:hAnsiTheme="minorHAnsi" w:cs="Arial"/>
-        </w:rPr>
-        <w:t>Innovation</w:t>
-      </w:r>
-      <w:r>
-        <w:rPr>
-          <w:rFonts w:asciiTheme="minorHAnsi" w:hAnsiTheme="minorHAnsi" w:cs="Arial"/>
-        </w:rPr>
-        <w:t xml:space="preserve"> </w:t>
-      </w:r>
-      <w:r>
-        <w:rPr>
-          <w:rFonts w:asciiTheme="minorHAnsi" w:hAnsiTheme="minorHAnsi" w:cs="Arial"/>
-        </w:rPr>
-        <w:t>Incubation</w:t>
-      </w:r>
-      <w:r>
-        <w:rPr>
-          <w:rFonts w:asciiTheme="minorHAnsi" w:hAnsiTheme="minorHAnsi" w:cs="Arial"/>
-        </w:rPr>
-        <w:t xml:space="preserve"> &amp; </w:t>
-      </w:r>
-      <w:r>
-        <w:rPr>
-          <w:rFonts w:asciiTheme="minorHAnsi" w:hAnsiTheme="minorHAnsi" w:cs="Arial"/>
-        </w:rPr>
-        <w:t>Development</w:t>
-      </w:r>
-      <w:r>
-        <w:rPr>
-          <w:rFonts w:asciiTheme="minorHAnsi" w:hAnsiTheme="minorHAnsi" w:cs="Arial"/>
-        </w:rPr>
-        <w:t xml:space="preserve"> </w:t>
-      </w:r>
-      <w:r>
-        <w:rPr>
-          <w:rFonts w:asciiTheme="minorHAnsi" w:hAnsiTheme="minorHAnsi" w:cs="Arial"/>
-        </w:rPr>
-        <w:t>Labs for an entrepreneurship program.</w:t>
       </w:r>
     </w:p>
     <w:p>
@@ -1892,55 +2073,53 @@
         <w:rPr>
           <w:rFonts w:asciiTheme="minorHAnsi" w:hAnsiTheme="minorHAnsi" w:cs="Arial"/>
         </w:rPr>
-        <w:t xml:space="preserve">Developed an </w:t>
-      </w:r>
-      <w:r>
-        <w:rPr>
-          <w:rFonts w:asciiTheme="minorHAnsi" w:hAnsiTheme="minorHAnsi" w:cs="Arial"/>
-        </w:rPr>
-        <w:t xml:space="preserve">Android </w:t>
-      </w:r>
-      <w:r>
-        <w:rPr>
-          <w:rFonts w:asciiTheme="minorHAnsi" w:hAnsiTheme="minorHAnsi" w:cs="Arial"/>
-        </w:rPr>
-        <w:t xml:space="preserve">application for the </w:t>
-      </w:r>
+        <w:t xml:space="preserve">Developed an application for the </w:t>
+      </w:r>
+      <w:proofErr w:type="spellStart"/>
       <w:r>
         <w:rPr>
           <w:rFonts w:asciiTheme="minorHAnsi" w:hAnsiTheme="minorHAnsi" w:cs="Arial"/>
         </w:rPr>
         <w:t>Bharatiya</w:t>
       </w:r>
-      <w:r>
-        <w:rPr>
-          <w:rFonts w:asciiTheme="minorHAnsi" w:hAnsiTheme="minorHAnsi" w:cs="Arial"/>
-        </w:rPr>
-        <w:t xml:space="preserve"> Sanskrit Peetham for teaching </w:t>
-      </w:r>
-      <w:r>
-        <w:rPr>
-          <w:rFonts w:asciiTheme="minorHAnsi" w:hAnsiTheme="minorHAnsi" w:cs="Arial"/>
-        </w:rPr>
-        <w:t xml:space="preserve">hundreds of </w:t>
-      </w:r>
-      <w:r>
-        <w:rPr>
-          <w:rFonts w:asciiTheme="minorHAnsi" w:hAnsiTheme="minorHAnsi" w:cs="Arial"/>
-        </w:rPr>
-        <w:t>students the Sanskrit language</w:t>
-      </w:r>
-      <w:r>
-        <w:rPr>
-          <w:rFonts w:asciiTheme="minorHAnsi" w:hAnsiTheme="minorHAnsi" w:cs="Arial"/>
-        </w:rPr>
-        <w:t xml:space="preserve"> every year</w:t>
-      </w:r>
-      <w:r>
-        <w:rPr>
-          <w:rFonts w:asciiTheme="minorHAnsi" w:hAnsiTheme="minorHAnsi" w:cs="Arial"/>
-        </w:rPr>
-        <w:t>.</w:t>
+      <w:proofErr w:type="spellEnd"/>
+      <w:r>
+        <w:rPr>
+          <w:rFonts w:asciiTheme="minorHAnsi" w:hAnsiTheme="minorHAnsi" w:cs="Arial"/>
+        </w:rPr>
+        <w:t xml:space="preserve"> Sanskrit </w:t>
+      </w:r>
+      <w:proofErr w:type="spellStart"/>
+      <w:r>
+        <w:rPr>
+          <w:rFonts w:asciiTheme="minorHAnsi" w:hAnsiTheme="minorHAnsi" w:cs="Arial"/>
+        </w:rPr>
+        <w:t>Peetham</w:t>
+      </w:r>
+      <w:proofErr w:type="spellEnd"/>
+      <w:r>
+        <w:rPr>
+          <w:rFonts w:asciiTheme="minorHAnsi" w:hAnsiTheme="minorHAnsi" w:cs="Arial"/>
+        </w:rPr>
+        <w:t xml:space="preserve"> to help </w:t>
+      </w:r>
+      <w:r>
+        <w:rPr>
+          <w:rFonts w:asciiTheme="minorHAnsi" w:hAnsiTheme="minorHAnsi" w:cs="Arial"/>
+        </w:rPr>
+        <w:t>teach</w:t>
+      </w:r>
+      <w:r>
+        <w:rPr>
+          <w:rFonts w:asciiTheme="minorHAnsi" w:hAnsiTheme="minorHAnsi" w:cs="Arial"/>
+        </w:rPr>
+        <w:t xml:space="preserve"> </w:t>
+      </w:r>
+      <w:r>
+        <w:rPr>
+          <w:rFonts w:asciiTheme="minorHAnsi" w:hAnsiTheme="minorHAnsi" w:cs="Arial"/>
+        </w:rPr>
+        <w:t>Sanskrit.</w:t>
       </w:r>
       <w:r>
         <w:rPr>
@@ -2690,7 +2869,7 @@
 </file>
 
 <file path=word/numbering.xml><?xml version="1.0" encoding="utf-8"?>
-<w:numbering xmlns:wpc="http://schemas.microsoft.com/office/word/2010/wordprocessingCanvas" xmlns:cx="http://schemas.microsoft.com/office/drawing/2014/chartex" xmlns:cx1="http://schemas.microsoft.com/office/drawing/2015/9/8/chartex" xmlns:cx2="http://schemas.microsoft.com/office/drawing/2015/10/21/chartex" xmlns:cx3="http://schemas.microsoft.com/office/drawing/2016/5/9/chartex" xmlns:cx4="http://schemas.microsoft.com/office/drawing/2016/5/10/chartex" xmlns:cx5="http://schemas.microsoft.com/office/drawing/2016/5/11/chartex" xmlns:mc="http://schemas.openxmlformats.org/markup-compatibility/2006" xmlns:o="urn:schemas-microsoft-com:office:office" xmlns:r="http://schemas.openxmlformats.org/officeDocument/2006/relationships" xmlns:m="http://schemas.openxmlformats.org/officeDocument/2006/math" xmlns:v="urn:schemas-microsoft-com:vml" xmlns:wp14="http://schemas.microsoft.com/office/word/2010/wordprocessingDrawing" xmlns:wp="http://schemas.openxmlformats.org/drawingml/2006/wordprocessingDrawing" xmlns:w10="urn:schemas-microsoft-com:office:word" xmlns:w="http://schemas.openxmlformats.org/wordprocessingml/2006/main" xmlns:w14="http://schemas.microsoft.com/office/word/2010/wordml" xmlns:w15="http://schemas.microsoft.com/office/word/2012/wordml" xmlns:w16se="http://schemas.microsoft.com/office/word/2015/wordml/symex" xmlns:wpg="http://schemas.microsoft.com/office/word/2010/wordprocessingGroup" xmlns:wpi="http://schemas.microsoft.com/office/word/2010/wordprocessingInk" xmlns:wne="http://schemas.microsoft.com/office/word/2006/wordml" xmlns:wps="http://schemas.microsoft.com/office/word/2010/wordprocessingShape" mc:Ignorable="w14 w15 w16se wp14">
+<w:numbering xmlns:wpc="http://schemas.microsoft.com/office/word/2010/wordprocessingCanvas" xmlns:cx="http://schemas.microsoft.com/office/drawing/2014/chartex" xmlns:cx1="http://schemas.microsoft.com/office/drawing/2015/9/8/chartex" xmlns:cx2="http://schemas.microsoft.com/office/drawing/2015/10/21/chartex" xmlns:cx3="http://schemas.microsoft.com/office/drawing/2016/5/9/chartex" xmlns:cx4="http://schemas.microsoft.com/office/drawing/2016/5/10/chartex" xmlns:cx5="http://schemas.microsoft.com/office/drawing/2016/5/11/chartex" xmlns:cx6="http://schemas.microsoft.com/office/drawing/2016/5/12/chartex" xmlns:cx7="http://schemas.microsoft.com/office/drawing/2016/5/13/chartex" xmlns:cx8="http://schemas.microsoft.com/office/drawing/2016/5/14/chartex" xmlns:mc="http://schemas.openxmlformats.org/markup-compatibility/2006" xmlns:aink="http://schemas.microsoft.com/office/drawing/2016/ink" xmlns:am3d="http://schemas.microsoft.com/office/drawing/2017/model3d" xmlns:o="urn:schemas-microsoft-com:office:office" xmlns:r="http://schemas.openxmlformats.org/officeDocument/2006/relationships" xmlns:m="http://schemas.openxmlformats.org/officeDocument/2006/math" xmlns:v="urn:schemas-microsoft-com:vml" xmlns:wp14="http://schemas.microsoft.com/office/word/2010/wordprocessingDrawing" xmlns:wp="http://schemas.openxmlformats.org/drawingml/2006/wordprocessingDrawing" xmlns:w10="urn:schemas-microsoft-com:office:word" xmlns:w="http://schemas.openxmlformats.org/wordprocessingml/2006/main" xmlns:w14="http://schemas.microsoft.com/office/word/2010/wordml" xmlns:w15="http://schemas.microsoft.com/office/word/2012/wordml" xmlns:w16cid="http://schemas.microsoft.com/office/word/2016/wordml/cid" xmlns:w16se="http://schemas.microsoft.com/office/word/2015/wordml/symex" xmlns:wpg="http://schemas.microsoft.com/office/word/2010/wordprocessingGroup" xmlns:wpi="http://schemas.microsoft.com/office/word/2010/wordprocessingInk" xmlns:wne="http://schemas.microsoft.com/office/word/2006/wordml" xmlns:wps="http://schemas.microsoft.com/office/word/2010/wordprocessingShape" mc:Ignorable="w14 w15 w16se w16cid wp14">
   <w:abstractNum w:abstractNumId="0" w15:restartNumberingAfterBreak="0">
     <w:nsid w:val="00000001"/>
     <w:multiLevelType w:val="multilevel"/>
@@ -4615,7 +4794,7 @@
 </file>
 
 <file path=word/styles.xml><?xml version="1.0" encoding="utf-8"?>
-<w:styles xmlns:mc="http://schemas.openxmlformats.org/markup-compatibility/2006" xmlns:r="http://schemas.openxmlformats.org/officeDocument/2006/relationships" xmlns:w="http://schemas.openxmlformats.org/wordprocessingml/2006/main" xmlns:w14="http://schemas.microsoft.com/office/word/2010/wordml" xmlns:w15="http://schemas.microsoft.com/office/word/2012/wordml" xmlns:w16se="http://schemas.microsoft.com/office/word/2015/wordml/symex" mc:Ignorable="w14 w15 w16se">
+<w:styles xmlns:mc="http://schemas.openxmlformats.org/markup-compatibility/2006" xmlns:r="http://schemas.openxmlformats.org/officeDocument/2006/relationships" xmlns:w="http://schemas.openxmlformats.org/wordprocessingml/2006/main" xmlns:w14="http://schemas.microsoft.com/office/word/2010/wordml" xmlns:w15="http://schemas.microsoft.com/office/word/2012/wordml" xmlns:w16cid="http://schemas.microsoft.com/office/word/2016/wordml/cid" xmlns:w16se="http://schemas.microsoft.com/office/word/2015/wordml/symex" mc:Ignorable="w14 w15 w16se w16cid">
   <w:docDefaults>
     <w:rPrDefault>
       <w:rPr>
@@ -4625,7 +4804,7 @@
     </w:rPrDefault>
     <w:pPrDefault/>
   </w:docDefaults>
-  <w:latentStyles w:defLockedState="0" w:defUIPriority="99" w:defSemiHidden="0" w:defUnhideWhenUsed="0" w:defQFormat="0" w:count="374">
+  <w:latentStyles w:defLockedState="0" w:defUIPriority="99" w:defSemiHidden="0" w:defUnhideWhenUsed="0" w:defQFormat="0" w:count="375">
     <w:lsdException w:name="Normal" w:uiPriority="0" w:qFormat="1"/>
     <w:lsdException w:name="heading 1" w:uiPriority="9" w:qFormat="1"/>
     <w:lsdException w:name="heading 2" w:uiPriority="9" w:qFormat="1"/>
@@ -4991,6 +5170,7 @@
     <w:lsdException w:name="Mention" w:semiHidden="1" w:unhideWhenUsed="1"/>
     <w:lsdException w:name="Smart Hyperlink" w:semiHidden="1" w:unhideWhenUsed="1"/>
     <w:lsdException w:name="Hashtag" w:semiHidden="1" w:unhideWhenUsed="1"/>
+    <w:lsdException w:name="Unresolved Mention" w:semiHidden="1" w:unhideWhenUsed="1"/>
   </w:latentStyles>
   <w:style w:type="paragraph" w:default="1" w:styleId="Normal">
     <w:name w:val="Normal"/>
@@ -6293,7 +6473,7 @@
 </file>
 
 <file path=customXml/itemProps1.xml><?xml version="1.0" encoding="utf-8"?>
-<ds:datastoreItem xmlns:ds="http://schemas.openxmlformats.org/officeDocument/2006/customXml" ds:itemID="{3059AF21-4ECB-441A-A062-2F97D43DD133}">
+<ds:datastoreItem xmlns:ds="http://schemas.openxmlformats.org/officeDocument/2006/customXml" ds:itemID="{6B7908B6-84CF-48A9-AB41-3525A1481428}">
   <ds:schemaRefs>
     <ds:schemaRef ds:uri="http://schemas.openxmlformats.org/officeDocument/2006/bibliography"/>
   </ds:schemaRefs>

</xml_diff>

<commit_message>
Updated header and BLK work
</commit_message>
<xml_diff>
--- a/Kaizad Avari - Resume.docx
+++ b/Kaizad Avari - Resume.docx
@@ -1,27 +1,28 @@
 
 <file path=word/document.xml><?xml version="1.0" encoding="utf-8"?>
-<w:document xmlns:wpc="http://schemas.microsoft.com/office/word/2010/wordprocessingCanvas" xmlns:cx="http://schemas.microsoft.com/office/drawing/2014/chartex" xmlns:cx1="http://schemas.microsoft.com/office/drawing/2015/9/8/chartex" xmlns:cx2="http://schemas.microsoft.com/office/drawing/2015/10/21/chartex" xmlns:cx3="http://schemas.microsoft.com/office/drawing/2016/5/9/chartex" xmlns:cx4="http://schemas.microsoft.com/office/drawing/2016/5/10/chartex" xmlns:cx5="http://schemas.microsoft.com/office/drawing/2016/5/11/chartex" xmlns:cx6="http://schemas.microsoft.com/office/drawing/2016/5/12/chartex" xmlns:cx7="http://schemas.microsoft.com/office/drawing/2016/5/13/chartex" xmlns:cx8="http://schemas.microsoft.com/office/drawing/2016/5/14/chartex" xmlns:mc="http://schemas.openxmlformats.org/markup-compatibility/2006" xmlns:aink="http://schemas.microsoft.com/office/drawing/2016/ink" xmlns:am3d="http://schemas.microsoft.com/office/drawing/2017/model3d" xmlns:o="urn:schemas-microsoft-com:office:office" xmlns:r="http://schemas.openxmlformats.org/officeDocument/2006/relationships" xmlns:m="http://schemas.openxmlformats.org/officeDocument/2006/math" xmlns:v="urn:schemas-microsoft-com:vml" xmlns:wp14="http://schemas.microsoft.com/office/word/2010/wordprocessingDrawing" xmlns:wp="http://schemas.openxmlformats.org/drawingml/2006/wordprocessingDrawing" xmlns:w10="urn:schemas-microsoft-com:office:word" xmlns:w="http://schemas.openxmlformats.org/wordprocessingml/2006/main" xmlns:w14="http://schemas.microsoft.com/office/word/2010/wordml" xmlns:w15="http://schemas.microsoft.com/office/word/2012/wordml" xmlns:w16cid="http://schemas.microsoft.com/office/word/2016/wordml/cid" xmlns:w16se="http://schemas.microsoft.com/office/word/2015/wordml/symex" xmlns:wpg="http://schemas.microsoft.com/office/word/2010/wordprocessingGroup" xmlns:wpi="http://schemas.microsoft.com/office/word/2010/wordprocessingInk" xmlns:wne="http://schemas.microsoft.com/office/word/2006/wordml" xmlns:wps="http://schemas.microsoft.com/office/word/2010/wordprocessingShape" mc:Ignorable="w14 w15 w16se w16cid wp14">
+<w:document xmlns:wpc="http://schemas.microsoft.com/office/word/2010/wordprocessingCanvas" xmlns:cx="http://schemas.microsoft.com/office/drawing/2014/chartex" xmlns:cx1="http://schemas.microsoft.com/office/drawing/2015/9/8/chartex" xmlns:cx2="http://schemas.microsoft.com/office/drawing/2015/10/21/chartex" xmlns:cx3="http://schemas.microsoft.com/office/drawing/2016/5/9/chartex" xmlns:cx4="http://schemas.microsoft.com/office/drawing/2016/5/10/chartex" xmlns:cx5="http://schemas.microsoft.com/office/drawing/2016/5/11/chartex" xmlns:cx6="http://schemas.microsoft.com/office/drawing/2016/5/12/chartex" xmlns:cx7="http://schemas.microsoft.com/office/drawing/2016/5/13/chartex" xmlns:cx8="http://schemas.microsoft.com/office/drawing/2016/5/14/chartex" xmlns:mc="http://schemas.openxmlformats.org/markup-compatibility/2006" xmlns:aink="http://schemas.microsoft.com/office/drawing/2016/ink" xmlns:am3d="http://schemas.microsoft.com/office/drawing/2017/model3d" xmlns:o="urn:schemas-microsoft-com:office:office" xmlns:r="http://schemas.openxmlformats.org/officeDocument/2006/relationships" xmlns:m="http://schemas.openxmlformats.org/officeDocument/2006/math" xmlns:v="urn:schemas-microsoft-com:vml" xmlns:wp14="http://schemas.microsoft.com/office/word/2010/wordprocessingDrawing" xmlns:wp="http://schemas.openxmlformats.org/drawingml/2006/wordprocessingDrawing" xmlns:w10="urn:schemas-microsoft-com:office:word" xmlns:w="http://schemas.openxmlformats.org/wordprocessingml/2006/main" xmlns:w14="http://schemas.microsoft.com/office/word/2010/wordml" xmlns:w15="http://schemas.microsoft.com/office/word/2012/wordml" xmlns:w16cex="http://schemas.microsoft.com/office/word/2018/wordml/cex" xmlns:w16cid="http://schemas.microsoft.com/office/word/2016/wordml/cid" xmlns:w16="http://schemas.microsoft.com/office/word/2018/wordml" xmlns:w16se="http://schemas.microsoft.com/office/word/2015/wordml/symex" xmlns:wpg="http://schemas.microsoft.com/office/word/2010/wordprocessingGroup" xmlns:wpi="http://schemas.microsoft.com/office/word/2010/wordprocessingInk" xmlns:wne="http://schemas.microsoft.com/office/word/2006/wordml" xmlns:wps="http://schemas.microsoft.com/office/word/2010/wordprocessingShape" mc:Ignorable="w14 w15 w16se w16cid w16 w16cex wp14">
   <w:body>
     <w:tbl>
       <w:tblPr>
-        <w:tblStyle w:val="PlainTable5"/>
-        <w:tblW w:w="10192" w:type="dxa"/>
-        <w:tblInd w:w="90" w:type="dxa"/>
-        <w:tblLook w:val="04A0" w:firstRow="1" w:lastRow="0" w:firstColumn="1" w:lastColumn="0" w:noHBand="0" w:noVBand="1"/>
+        <w:tblStyle w:val="Style1"/>
+        <w:tblW w:w="10271" w:type="dxa"/>
+        <w:tblLook w:val="0600" w:firstRow="0" w:lastRow="0" w:firstColumn="0" w:lastColumn="0" w:noHBand="1" w:noVBand="1"/>
       </w:tblPr>
       <w:tblGrid>
-        <w:gridCol w:w="2875"/>
-        <w:gridCol w:w="3960"/>
-        <w:gridCol w:w="3357"/>
+        <w:gridCol w:w="2897"/>
+        <w:gridCol w:w="3991"/>
+        <w:gridCol w:w="3383"/>
       </w:tblGrid>
       <w:tr>
         <w:trPr>
-          <w:cnfStyle w:val="100000000000" w:firstRow="1" w:lastRow="0" w:firstColumn="0" w:lastColumn="0" w:oddVBand="0" w:evenVBand="0" w:oddHBand="0" w:evenHBand="0" w:firstRowFirstColumn="0" w:firstRowLastColumn="0" w:lastRowFirstColumn="0" w:lastRowLastColumn="0"/>
+          <w:trHeight w:val="839"/>
         </w:trPr>
         <w:tc>
           <w:tcPr>
-            <w:cnfStyle w:val="001000000100" w:firstRow="0" w:lastRow="0" w:firstColumn="1" w:lastColumn="0" w:oddVBand="0" w:evenVBand="0" w:oddHBand="0" w:evenHBand="0" w:firstRowFirstColumn="1" w:firstRowLastColumn="0" w:lastRowFirstColumn="0" w:lastRowLastColumn="0"/>
-            <w:tcW w:w="2875" w:type="dxa"/>
+            <w:tcW w:w="2897" w:type="dxa"/>
+            <w:tcBorders>
+              <w:bottom w:val="nil"/>
+            </w:tcBorders>
           </w:tcPr>
           <w:p>
             <w:pPr>
@@ -45,28 +46,7 @@
                 <w:sz w:val="20"/>
                 <w:szCs w:val="24"/>
               </w:rPr>
-              <w:t>1 2</w:t>
-            </w:r>
-            <w:r>
-              <w:rPr>
-                <w:rFonts w:asciiTheme="minorHAnsi" w:hAnsiTheme="minorHAnsi"/>
-                <w:b/>
-                <w:color w:val="767171" w:themeColor="background2" w:themeShade="80"/>
-                <w:sz w:val="20"/>
-                <w:szCs w:val="24"/>
-                <w:vertAlign w:val="superscript"/>
-              </w:rPr>
-              <w:t>nd</w:t>
-            </w:r>
-            <w:r>
-              <w:rPr>
-                <w:rFonts w:asciiTheme="minorHAnsi" w:hAnsiTheme="minorHAnsi"/>
-                <w:b/>
-                <w:color w:val="767171" w:themeColor="background2" w:themeShade="80"/>
-                <w:sz w:val="20"/>
-                <w:szCs w:val="24"/>
-              </w:rPr>
-              <w:t xml:space="preserve"> St, Apt 1410,</w:t>
+              <w:t>NYC Area</w:t>
             </w:r>
           </w:p>
           <w:p>
@@ -76,8 +56,10 @@
               </w:tabs>
               <w:ind w:right="270"/>
               <w:rPr>
-                <w:rFonts w:asciiTheme="minorHAnsi" w:hAnsiTheme="minorHAnsi"/>
+                <w:rFonts w:asciiTheme="minorHAnsi" w:eastAsiaTheme="majorEastAsia" w:hAnsiTheme="minorHAnsi" w:cstheme="majorBidi"/>
                 <w:b/>
+                <w:i/>
+                <w:iCs/>
                 <w:color w:val="767171" w:themeColor="background2" w:themeShade="80"/>
                 <w:sz w:val="20"/>
                 <w:szCs w:val="24"/>
@@ -91,7 +73,7 @@
                 <w:sz w:val="20"/>
                 <w:szCs w:val="24"/>
               </w:rPr>
-              <w:t>Jersey City, NJ 07302</w:t>
+              <w:t xml:space="preserve">(973) 932 </w:t>
             </w:r>
             <w:r>
               <w:rPr>
@@ -101,7 +83,17 @@
                 <w:sz w:val="20"/>
                 <w:szCs w:val="24"/>
               </w:rPr>
-              <w:t>.</w:t>
+              <w:t>–</w:t>
+            </w:r>
+            <w:r>
+              <w:rPr>
+                <w:rFonts w:asciiTheme="minorHAnsi" w:hAnsiTheme="minorHAnsi"/>
+                <w:b/>
+                <w:color w:val="767171" w:themeColor="background2" w:themeShade="80"/>
+                <w:sz w:val="20"/>
+                <w:szCs w:val="24"/>
+              </w:rPr>
+              <w:t xml:space="preserve"> 9587</w:t>
             </w:r>
           </w:p>
           <w:p>
@@ -139,39 +131,17 @@
               <w:t>live.com</w:t>
             </w:r>
           </w:p>
-          <w:p>
-            <w:pPr>
-              <w:tabs>
-                <w:tab w:val="center" w:pos="4995"/>
-              </w:tabs>
-              <w:spacing w:line="276" w:lineRule="auto"/>
-              <w:ind w:right="270"/>
-              <w:rPr>
-                <w:rFonts w:asciiTheme="minorHAnsi" w:hAnsiTheme="minorHAnsi"/>
-                <w:sz w:val="24"/>
-                <w:szCs w:val="24"/>
-              </w:rPr>
-            </w:pPr>
-            <w:r>
-              <w:rPr>
-                <w:rFonts w:asciiTheme="minorHAnsi" w:hAnsiTheme="minorHAnsi"/>
-                <w:b/>
-                <w:color w:val="767171" w:themeColor="background2" w:themeShade="80"/>
-                <w:sz w:val="20"/>
-                <w:szCs w:val="24"/>
-              </w:rPr>
-              <w:t>(973) 932 - 9587</w:t>
-            </w:r>
-          </w:p>
         </w:tc>
         <w:tc>
           <w:tcPr>
-            <w:tcW w:w="3960" w:type="dxa"/>
+            <w:tcW w:w="3991" w:type="dxa"/>
+            <w:tcBorders>
+              <w:bottom w:val="nil"/>
+            </w:tcBorders>
           </w:tcPr>
           <w:p>
             <w:pPr>
               <w:jc w:val="center"/>
-              <w:cnfStyle w:val="100000000000" w:firstRow="1" w:lastRow="0" w:firstColumn="0" w:lastColumn="0" w:oddVBand="0" w:evenVBand="0" w:oddHBand="0" w:evenHBand="0" w:firstRowFirstColumn="0" w:firstRowLastColumn="0" w:lastRowFirstColumn="0" w:lastRowLastColumn="0"/>
               <w:rPr>
                 <w:rFonts w:asciiTheme="minorHAnsi" w:hAnsiTheme="minorHAnsi"/>
                 <w:sz w:val="56"/>
@@ -184,13 +154,16 @@
                 <w:sz w:val="56"/>
                 <w:szCs w:val="24"/>
               </w:rPr>
-              <w:t>Kaizad V. Avari</w:t>
+              <w:t xml:space="preserve"> </w:t>
             </w:r>
           </w:p>
         </w:tc>
         <w:tc>
           <w:tcPr>
-            <w:tcW w:w="3357" w:type="dxa"/>
+            <w:tcW w:w="3383" w:type="dxa"/>
+            <w:tcBorders>
+              <w:bottom w:val="nil"/>
+            </w:tcBorders>
           </w:tcPr>
           <w:p>
             <w:pPr>
@@ -198,7 +171,6 @@
                 <w:tab w:val="center" w:pos="4995"/>
               </w:tabs>
               <w:jc w:val="right"/>
-              <w:cnfStyle w:val="100000000000" w:firstRow="1" w:lastRow="0" w:firstColumn="0" w:lastColumn="0" w:oddVBand="0" w:evenVBand="0" w:oddHBand="0" w:evenHBand="0" w:firstRowFirstColumn="0" w:firstRowLastColumn="0" w:lastRowFirstColumn="0" w:lastRowLastColumn="0"/>
               <w:rPr>
                 <w:rFonts w:asciiTheme="minorHAnsi" w:hAnsiTheme="minorHAnsi"/>
                 <w:b/>
@@ -234,7 +206,6 @@
                 <w:tab w:val="center" w:pos="4995"/>
               </w:tabs>
               <w:jc w:val="right"/>
-              <w:cnfStyle w:val="100000000000" w:firstRow="1" w:lastRow="0" w:firstColumn="0" w:lastColumn="0" w:oddVBand="0" w:evenVBand="0" w:oddHBand="0" w:evenHBand="0" w:firstRowFirstColumn="0" w:firstRowLastColumn="0" w:lastRowFirstColumn="0" w:lastRowLastColumn="0"/>
               <w:rPr>
                 <w:rFonts w:asciiTheme="minorHAnsi" w:hAnsiTheme="minorHAnsi"/>
                 <w:b/>
@@ -260,7 +231,6 @@
                 <w:tab w:val="center" w:pos="4995"/>
               </w:tabs>
               <w:jc w:val="right"/>
-              <w:cnfStyle w:val="100000000000" w:firstRow="1" w:lastRow="0" w:firstColumn="0" w:lastColumn="0" w:oddVBand="0" w:evenVBand="0" w:oddHBand="0" w:evenHBand="0" w:firstRowFirstColumn="0" w:firstRowLastColumn="0" w:lastRowFirstColumn="0" w:lastRowLastColumn="0"/>
               <w:rPr>
                 <w:rFonts w:asciiTheme="minorHAnsi" w:hAnsiTheme="minorHAnsi"/>
                 <w:b/>
@@ -295,17 +265,11 @@
     </w:tbl>
     <w:p>
       <w:pPr>
-        <w:spacing w:before="120" w:line="192" w:lineRule="auto"/>
+        <w:pBdr>
+          <w:bottom w:val="single" w:sz="6" w:space="1" w:color="auto"/>
+        </w:pBdr>
+        <w:spacing w:line="48" w:lineRule="auto"/>
         <w:ind w:right="-86"/>
-        <w:jc w:val="center"/>
-        <w:rPr>
-          <w:rFonts w:asciiTheme="minorHAnsi" w:hAnsiTheme="minorHAnsi" w:cs="Arial"/>
-          <w:b/>
-          <w:color w:val="FFFFFF" w:themeColor="background1"/>
-          <w:szCs w:val="22"/>
-        </w:rPr>
-      </w:pPr>
-      <w:r>
         <w:rPr>
           <w:rFonts w:asciiTheme="minorHAnsi" w:hAnsiTheme="minorHAnsi" w:cs="Arial"/>
           <w:b/>
@@ -313,8 +277,185 @@
           <w:szCs w:val="22"/>
           <w:highlight w:val="black"/>
         </w:rPr>
-        <w:t>EDUCATIO</w:t>
-      </w:r>
+      </w:pPr>
+      <w:r>
+        <w:rPr>
+          <w:noProof/>
+        </w:rPr>
+        <mc:AlternateContent>
+          <mc:Choice Requires="wps">
+            <w:drawing>
+              <wp:anchor distT="0" distB="0" distL="114300" distR="114300" simplePos="0" relativeHeight="251659264" behindDoc="0" locked="0" layoutInCell="1" allowOverlap="1" wp14:anchorId="40DBC5B7" wp14:editId="204FB70E">
+                <wp:simplePos x="0" y="0"/>
+                <wp:positionH relativeFrom="column">
+                  <wp:posOffset>2076585</wp:posOffset>
+                </wp:positionH>
+                <wp:positionV relativeFrom="paragraph">
+                  <wp:posOffset>-617220</wp:posOffset>
+                </wp:positionV>
+                <wp:extent cx="2412331" cy="541066"/>
+                <wp:effectExtent l="0" t="0" r="1270" b="5080"/>
+                <wp:wrapNone/>
+                <wp:docPr id="1" name="Text Box 1"/>
+                <wp:cNvGraphicFramePr/>
+                <a:graphic xmlns:a="http://schemas.openxmlformats.org/drawingml/2006/main">
+                  <a:graphicData uri="http://schemas.microsoft.com/office/word/2010/wordprocessingShape">
+                    <wps:wsp>
+                      <wps:cNvSpPr txBox="1"/>
+                      <wps:spPr>
+                        <a:xfrm>
+                          <a:off x="0" y="0"/>
+                          <a:ext cx="2412331" cy="541066"/>
+                        </a:xfrm>
+                        <a:prstGeom prst="rect">
+                          <a:avLst/>
+                        </a:prstGeom>
+                        <a:solidFill>
+                          <a:schemeClr val="tx1"/>
+                        </a:solidFill>
+                        <a:ln>
+                          <a:noFill/>
+                        </a:ln>
+                      </wps:spPr>
+                      <wps:txbx>
+                        <w:txbxContent>
+                          <w:p>
+                            <w:pPr>
+                              <w:jc w:val="center"/>
+                              <w:rPr>
+                                <w:rFonts w:ascii="Calibri" w:hAnsi="Calibri" w:cs="DecoType Naskh"/>
+                                <w:i/>
+                                <w:iCs/>
+                                <w:color w:val="FFFFFF" w:themeColor="background1"/>
+                                <w:sz w:val="56"/>
+                                <w:szCs w:val="56"/>
+                                <w14:shadow w14:blurRad="38100" w14:dist="19050" w14:dir="2700000" w14:sx="100000" w14:sy="100000" w14:kx="0" w14:ky="0" w14:algn="tl">
+                                  <w14:schemeClr w14:val="dk1">
+                                    <w14:alpha w14:val="60000"/>
+                                  </w14:schemeClr>
+                                </w14:shadow>
+                                <w14:textOutline w14:w="0" w14:cap="flat" w14:cmpd="sng" w14:algn="ctr">
+                                  <w14:noFill/>
+                                  <w14:prstDash w14:val="solid"/>
+                                  <w14:round/>
+                                </w14:textOutline>
+                              </w:rPr>
+                            </w:pPr>
+                            <w:r>
+                              <w:rPr>
+                                <w:rFonts w:ascii="Calibri" w:hAnsi="Calibri" w:cs="DecoType Naskh"/>
+                                <w:i/>
+                                <w:iCs/>
+                                <w:color w:val="FFFFFF" w:themeColor="background1"/>
+                                <w:sz w:val="56"/>
+                                <w:szCs w:val="56"/>
+                                <w14:shadow w14:blurRad="38100" w14:dist="19050" w14:dir="2700000" w14:sx="100000" w14:sy="100000" w14:kx="0" w14:ky="0" w14:algn="tl">
+                                  <w14:schemeClr w14:val="dk1">
+                                    <w14:alpha w14:val="60000"/>
+                                  </w14:schemeClr>
+                                </w14:shadow>
+                                <w14:textOutline w14:w="0" w14:cap="flat" w14:cmpd="sng" w14:algn="ctr">
+                                  <w14:noFill/>
+                                  <w14:prstDash w14:val="solid"/>
+                                  <w14:round/>
+                                </w14:textOutline>
+                              </w:rPr>
+                              <w:t>Kaizad V Avari</w:t>
+                            </w:r>
+                          </w:p>
+                        </w:txbxContent>
+                      </wps:txbx>
+                      <wps:bodyPr rot="0" spcFirstLastPara="0" vertOverflow="overflow" horzOverflow="overflow" vert="horz" wrap="square" lIns="91440" tIns="45720" rIns="91440" bIns="45720" numCol="1" spcCol="0" rtlCol="0" fromWordArt="0" anchor="t" anchorCtr="0" forceAA="0" compatLnSpc="1">
+                        <a:prstTxWarp prst="textNoShape">
+                          <a:avLst/>
+                        </a:prstTxWarp>
+                        <a:noAutofit/>
+                      </wps:bodyPr>
+                    </wps:wsp>
+                  </a:graphicData>
+                </a:graphic>
+                <wp14:sizeRelH relativeFrom="margin">
+                  <wp14:pctWidth>0</wp14:pctWidth>
+                </wp14:sizeRelH>
+                <wp14:sizeRelV relativeFrom="margin">
+                  <wp14:pctHeight>0</wp14:pctHeight>
+                </wp14:sizeRelV>
+              </wp:anchor>
+            </w:drawing>
+          </mc:Choice>
+          <mc:Fallback>
+            <w:pict>
+              <v:shapetype w14:anchorId="40DBC5B7" id="_x0000_t202" coordsize="21600,21600" o:spt="202" path="m,l,21600r21600,l21600,xe">
+                <v:stroke joinstyle="miter"/>
+                <v:path gradientshapeok="t" o:connecttype="rect"/>
+              </v:shapetype>
+              <v:shape id="Text Box 1" o:spid="_x0000_s1026" type="#_x0000_t202" style="position:absolute;left:0;text-align:left;margin-left:163.5pt;margin-top:-48.6pt;width:189.95pt;height:42.6pt;z-index:251659264;visibility:visible;mso-wrap-style:square;mso-width-percent:0;mso-height-percent:0;mso-wrap-distance-left:9pt;mso-wrap-distance-top:0;mso-wrap-distance-right:9pt;mso-wrap-distance-bottom:0;mso-position-horizontal:absolute;mso-position-horizontal-relative:text;mso-position-vertical:absolute;mso-position-vertical-relative:text;mso-width-percent:0;mso-height-percent:0;mso-width-relative:margin;mso-height-relative:margin;v-text-anchor:top" o:gfxdata="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" fillcolor="black [3213]" stroked="f">
+                <v:textbox>
+                  <w:txbxContent>
+                    <w:p>
+                      <w:pPr>
+                        <w:jc w:val="center"/>
+                        <w:rPr>
+                          <w:rFonts w:ascii="Calibri" w:hAnsi="Calibri" w:cs="DecoType Naskh"/>
+                          <w:i/>
+                          <w:iCs/>
+                          <w:color w:val="FFFFFF" w:themeColor="background1"/>
+                          <w:sz w:val="56"/>
+                          <w:szCs w:val="56"/>
+                          <w14:shadow w14:blurRad="38100" w14:dist="19050" w14:dir="2700000" w14:sx="100000" w14:sy="100000" w14:kx="0" w14:ky="0" w14:algn="tl">
+                            <w14:schemeClr w14:val="dk1">
+                              <w14:alpha w14:val="60000"/>
+                            </w14:schemeClr>
+                          </w14:shadow>
+                          <w14:textOutline w14:w="0" w14:cap="flat" w14:cmpd="sng" w14:algn="ctr">
+                            <w14:noFill/>
+                            <w14:prstDash w14:val="solid"/>
+                            <w14:round/>
+                          </w14:textOutline>
+                        </w:rPr>
+                      </w:pPr>
+                      <w:r>
+                        <w:rPr>
+                          <w:rFonts w:ascii="Calibri" w:hAnsi="Calibri" w:cs="DecoType Naskh"/>
+                          <w:i/>
+                          <w:iCs/>
+                          <w:color w:val="FFFFFF" w:themeColor="background1"/>
+                          <w:sz w:val="56"/>
+                          <w:szCs w:val="56"/>
+                          <w14:shadow w14:blurRad="38100" w14:dist="19050" w14:dir="2700000" w14:sx="100000" w14:sy="100000" w14:kx="0" w14:ky="0" w14:algn="tl">
+                            <w14:schemeClr w14:val="dk1">
+                              <w14:alpha w14:val="60000"/>
+                            </w14:schemeClr>
+                          </w14:shadow>
+                          <w14:textOutline w14:w="0" w14:cap="flat" w14:cmpd="sng" w14:algn="ctr">
+                            <w14:noFill/>
+                            <w14:prstDash w14:val="solid"/>
+                            <w14:round/>
+                          </w14:textOutline>
+                        </w:rPr>
+                        <w:t>Kaizad V Avari</w:t>
+                      </w:r>
+                    </w:p>
+                  </w:txbxContent>
+                </v:textbox>
+              </v:shape>
+            </w:pict>
+          </mc:Fallback>
+        </mc:AlternateContent>
+      </w:r>
+    </w:p>
+    <w:p>
+      <w:pPr>
+        <w:spacing w:before="160" w:line="276" w:lineRule="auto"/>
+        <w:ind w:right="-86"/>
+        <w:jc w:val="center"/>
+        <w:rPr>
+          <w:rFonts w:asciiTheme="minorHAnsi" w:hAnsiTheme="minorHAnsi" w:cs="Arial"/>
+          <w:b/>
+          <w:color w:val="FFFFFF" w:themeColor="background1"/>
+          <w:szCs w:val="22"/>
+        </w:rPr>
+      </w:pPr>
       <w:r>
         <w:rPr>
           <w:rFonts w:asciiTheme="minorHAnsi" w:hAnsiTheme="minorHAnsi" w:cs="Arial"/>
@@ -323,7 +464,7 @@
           <w:szCs w:val="22"/>
           <w:highlight w:val="black"/>
         </w:rPr>
-        <w:t xml:space="preserve">N </w:t>
+        <w:t>EDUCATIO</w:t>
       </w:r>
       <w:r>
         <w:rPr>
@@ -331,8 +472,9 @@
           <w:b/>
           <w:color w:val="FFFFFF" w:themeColor="background1"/>
           <w:szCs w:val="22"/>
-        </w:rPr>
-        <w:t xml:space="preserve">  </w:t>
+          <w:highlight w:val="black"/>
+        </w:rPr>
+        <w:t>N</w:t>
       </w:r>
     </w:p>
     <w:p>
@@ -862,13 +1004,43 @@
         <w:rPr>
           <w:rFonts w:asciiTheme="minorHAnsi" w:hAnsiTheme="minorHAnsi" w:cs="Arial"/>
         </w:rPr>
-        <w:t xml:space="preserve">, C# (.NET), C++, Python, </w:t>
-      </w:r>
-      <w:r>
-        <w:rPr>
-          <w:rFonts w:asciiTheme="minorHAnsi" w:hAnsiTheme="minorHAnsi" w:cs="Arial"/>
-        </w:rPr>
-        <w:t>HTML, CSS, JavaScript</w:t>
+        <w:t>, C# (.NET),</w:t>
+      </w:r>
+      <w:r>
+        <w:rPr>
+          <w:rFonts w:asciiTheme="minorHAnsi" w:hAnsiTheme="minorHAnsi" w:cs="Arial"/>
+        </w:rPr>
+        <w:t xml:space="preserve"> </w:t>
+      </w:r>
+      <w:r>
+        <w:rPr>
+          <w:rFonts w:asciiTheme="minorHAnsi" w:hAnsiTheme="minorHAnsi" w:cs="Arial"/>
+        </w:rPr>
+        <w:t>Python,</w:t>
+      </w:r>
+      <w:r>
+        <w:rPr>
+          <w:rFonts w:asciiTheme="minorHAnsi" w:hAnsiTheme="minorHAnsi" w:cs="Arial"/>
+        </w:rPr>
+        <w:t xml:space="preserve"> C++, </w:t>
+      </w:r>
+      <w:r>
+        <w:rPr>
+          <w:rFonts w:asciiTheme="minorHAnsi" w:hAnsiTheme="minorHAnsi" w:cs="Arial"/>
+        </w:rPr>
+        <w:t>Web</w:t>
+      </w:r>
+      <w:r>
+        <w:rPr>
+          <w:rFonts w:asciiTheme="minorHAnsi" w:hAnsiTheme="minorHAnsi" w:cs="Arial"/>
+        </w:rPr>
+        <w:t xml:space="preserve">, </w:t>
+      </w:r>
+      <w:r>
+        <w:rPr>
+          <w:rFonts w:asciiTheme="minorHAnsi" w:hAnsiTheme="minorHAnsi" w:cs="Arial"/>
+        </w:rPr>
+        <w:t>JS</w:t>
       </w:r>
       <w:r>
         <w:rPr>
@@ -880,19 +1052,25 @@
         <w:rPr>
           <w:rFonts w:asciiTheme="minorHAnsi" w:hAnsiTheme="minorHAnsi" w:cs="Arial"/>
         </w:rPr>
-        <w:t xml:space="preserve"> T</w:t>
-      </w:r>
-      <w:r>
-        <w:rPr>
-          <w:rFonts w:asciiTheme="minorHAnsi" w:hAnsiTheme="minorHAnsi" w:cs="Arial"/>
-        </w:rPr>
-        <w:t>ypeScript</w:t>
+        <w:t xml:space="preserve"> </w:t>
+      </w:r>
+      <w:r>
+        <w:rPr>
+          <w:rFonts w:asciiTheme="minorHAnsi" w:hAnsiTheme="minorHAnsi" w:cs="Arial"/>
+        </w:rPr>
+        <w:t>TS</w:t>
       </w:r>
       <w:r>
         <w:rPr>
           <w:rFonts w:asciiTheme="minorHAnsi" w:hAnsiTheme="minorHAnsi" w:cs="Arial"/>
         </w:rPr>
         <w:t xml:space="preserve">, SQL, </w:t>
+      </w:r>
+      <w:r>
+        <w:rPr>
+          <w:rFonts w:asciiTheme="minorHAnsi" w:hAnsiTheme="minorHAnsi" w:cs="Arial"/>
+        </w:rPr>
+        <w:t>Protobuf</w:t>
       </w:r>
     </w:p>
     <w:p>
@@ -939,7 +1117,7 @@
         <w:rPr>
           <w:rFonts w:asciiTheme="minorHAnsi" w:hAnsiTheme="minorHAnsi" w:cs="Arial"/>
         </w:rPr>
-        <w:t xml:space="preserve">Redux, Kubernetes, </w:t>
+        <w:t xml:space="preserve">Redux, </w:t>
       </w:r>
       <w:r>
         <w:rPr>
@@ -952,18 +1130,6 @@
           <w:rFonts w:asciiTheme="minorHAnsi" w:hAnsiTheme="minorHAnsi" w:cs="Arial"/>
         </w:rPr>
         <w:t>UWP</w:t>
-      </w:r>
-      <w:r>
-        <w:rPr>
-          <w:rFonts w:asciiTheme="minorHAnsi" w:hAnsiTheme="minorHAnsi" w:cs="Arial"/>
-        </w:rPr>
-        <w:t xml:space="preserve">, Mongo, Elastic, </w:t>
-      </w:r>
-      <w:r>
-        <w:rPr>
-          <w:rFonts w:asciiTheme="minorHAnsi" w:hAnsiTheme="minorHAnsi" w:cs="Arial"/>
-        </w:rPr>
-        <w:t>Ignite</w:t>
       </w:r>
     </w:p>
     <w:p>
@@ -1062,7 +1228,14 @@
           <w:rFonts w:asciiTheme="minorHAnsi" w:hAnsiTheme="minorHAnsi" w:cs="Arial"/>
         </w:rPr>
         <w:tab/>
-        <w:t xml:space="preserve"> NEW YORK, NEW YORK</w:t>
+        <w:t xml:space="preserve"> </w:t>
+      </w:r>
+      <w:r>
+        <w:rPr>
+          <w:rFonts w:asciiTheme="minorHAnsi" w:hAnsiTheme="minorHAnsi" w:cs="Arial"/>
+          <w:u w:val="single"/>
+        </w:rPr>
+        <w:t>NEW YORK, NEW YORK</w:t>
       </w:r>
     </w:p>
     <w:p>
@@ -1221,12 +1394,6 @@
         </w:rPr>
         <w:t xml:space="preserve"> application support into Blackrock’s orchestration server</w:t>
       </w:r>
-      <w:r>
-        <w:rPr>
-          <w:rFonts w:asciiTheme="minorHAnsi" w:hAnsiTheme="minorHAnsi" w:cs="Arial"/>
-        </w:rPr>
-        <w:t>.</w:t>
-      </w:r>
     </w:p>
     <w:p>
       <w:pPr>
@@ -1244,39 +1411,7 @@
         <w:rPr>
           <w:rFonts w:asciiTheme="minorHAnsi" w:hAnsiTheme="minorHAnsi" w:cs="Arial"/>
         </w:rPr>
-        <w:t>Worked on modeling</w:t>
-      </w:r>
-      <w:r>
-        <w:rPr>
-          <w:rFonts w:asciiTheme="minorHAnsi" w:hAnsiTheme="minorHAnsi" w:cs="Arial"/>
-        </w:rPr>
-        <w:t xml:space="preserve"> </w:t>
-      </w:r>
-      <w:r>
-        <w:rPr>
-          <w:rFonts w:asciiTheme="minorHAnsi" w:hAnsiTheme="minorHAnsi" w:cs="Arial"/>
-          <w:i/>
-          <w:iCs/>
-        </w:rPr>
-        <w:t>Application Packaging</w:t>
-      </w:r>
-      <w:r>
-        <w:rPr>
-          <w:rFonts w:asciiTheme="minorHAnsi" w:hAnsiTheme="minorHAnsi" w:cs="Arial"/>
-        </w:rPr>
-        <w:t xml:space="preserve"> for </w:t>
-      </w:r>
-      <w:r>
-        <w:rPr>
-          <w:rFonts w:asciiTheme="minorHAnsi" w:hAnsiTheme="minorHAnsi" w:cs="Arial"/>
-        </w:rPr>
-        <w:t>Blackrock’s continuous delivery system.</w:t>
-      </w:r>
-      <w:r>
-        <w:rPr>
-          <w:rFonts w:asciiTheme="minorHAnsi" w:hAnsiTheme="minorHAnsi" w:cs="Arial"/>
-        </w:rPr>
-        <w:t xml:space="preserve"> </w:t>
+        <w:t>Added support for translation/localization capabilities to our automated report generation platform</w:t>
       </w:r>
     </w:p>
     <w:p>
@@ -1309,19 +1444,13 @@
         <w:rPr>
           <w:rFonts w:asciiTheme="minorHAnsi" w:hAnsiTheme="minorHAnsi" w:cs="Arial"/>
         </w:rPr>
-        <w:t xml:space="preserve"> for Accounting and Cash Reconciliation</w:t>
-      </w:r>
-      <w:r>
-        <w:rPr>
-          <w:rFonts w:asciiTheme="minorHAnsi" w:hAnsiTheme="minorHAnsi" w:cs="Arial"/>
-        </w:rPr>
-        <w:t xml:space="preserve"> teams</w:t>
-      </w:r>
-      <w:r>
-        <w:rPr>
-          <w:rFonts w:asciiTheme="minorHAnsi" w:hAnsiTheme="minorHAnsi" w:cs="Arial"/>
-        </w:rPr>
-        <w:t xml:space="preserve"> using </w:t>
+        <w:t xml:space="preserve"> </w:t>
+      </w:r>
+      <w:r>
+        <w:rPr>
+          <w:rFonts w:asciiTheme="minorHAnsi" w:hAnsiTheme="minorHAnsi" w:cs="Arial"/>
+        </w:rPr>
+        <w:t xml:space="preserve">using </w:t>
       </w:r>
       <w:r>
         <w:rPr>
@@ -1329,13 +1458,35 @@
           <w:i/>
           <w:iCs/>
         </w:rPr>
+        <w:t>NgRx</w:t>
+      </w:r>
+      <w:r>
+        <w:rPr>
+          <w:rFonts w:asciiTheme="minorHAnsi" w:hAnsiTheme="minorHAnsi" w:cs="Arial"/>
+        </w:rPr>
+        <w:t xml:space="preserve"> </w:t>
+      </w:r>
+      <w:r>
+        <w:rPr>
+          <w:rFonts w:asciiTheme="minorHAnsi" w:hAnsiTheme="minorHAnsi" w:cs="Arial"/>
+          <w:i/>
+          <w:iCs/>
+        </w:rPr>
+        <w:t>+</w:t>
+      </w:r>
+      <w:r>
+        <w:rPr>
+          <w:rFonts w:asciiTheme="minorHAnsi" w:hAnsiTheme="minorHAnsi" w:cs="Arial"/>
+        </w:rPr>
+        <w:t xml:space="preserve"> </w:t>
+      </w:r>
+      <w:r>
+        <w:rPr>
+          <w:rFonts w:asciiTheme="minorHAnsi" w:hAnsiTheme="minorHAnsi" w:cs="Arial"/>
+          <w:i/>
+          <w:iCs/>
+        </w:rPr>
         <w:t>Angular</w:t>
-      </w:r>
-      <w:r>
-        <w:rPr>
-          <w:rFonts w:asciiTheme="minorHAnsi" w:hAnsiTheme="minorHAnsi" w:cs="Arial"/>
-        </w:rPr>
-        <w:t>.</w:t>
       </w:r>
     </w:p>
     <w:p>
@@ -1354,7 +1505,13 @@
         <w:rPr>
           <w:rFonts w:asciiTheme="minorHAnsi" w:hAnsiTheme="minorHAnsi" w:cs="Arial"/>
         </w:rPr>
-        <w:t xml:space="preserve">Designed and developed an </w:t>
+        <w:t>Orchestrated</w:t>
+      </w:r>
+      <w:r>
+        <w:rPr>
+          <w:rFonts w:asciiTheme="minorHAnsi" w:hAnsiTheme="minorHAnsi" w:cs="Arial"/>
+        </w:rPr>
+        <w:t xml:space="preserve"> application </w:t>
       </w:r>
       <w:r>
         <w:rPr>
@@ -1362,48 +1519,49 @@
           <w:i/>
           <w:iCs/>
         </w:rPr>
-        <w:t>ETL server</w:t>
-      </w:r>
-      <w:r>
-        <w:rPr>
-          <w:rFonts w:asciiTheme="minorHAnsi" w:hAnsiTheme="minorHAnsi" w:cs="Arial"/>
-        </w:rPr>
-        <w:t xml:space="preserve"> for loading data into </w:t>
-      </w:r>
-      <w:r>
-        <w:rPr>
-          <w:rFonts w:asciiTheme="minorHAnsi" w:hAnsiTheme="minorHAnsi" w:cs="Arial"/>
-          <w:i/>
-          <w:iCs/>
-        </w:rPr>
-        <w:t>Elasticsearch</w:t>
-      </w:r>
-      <w:r>
-        <w:rPr>
-          <w:rFonts w:asciiTheme="minorHAnsi" w:hAnsiTheme="minorHAnsi" w:cs="Arial"/>
-        </w:rPr>
-        <w:t xml:space="preserve">, </w:t>
-      </w:r>
-      <w:r>
-        <w:rPr>
-          <w:rFonts w:asciiTheme="minorHAnsi" w:hAnsiTheme="minorHAnsi" w:cs="Arial"/>
-        </w:rPr>
-        <w:t>developed accompanying</w:t>
-      </w:r>
-    </w:p>
-    <w:p>
-      <w:pPr>
-        <w:pStyle w:val="ListParagraph"/>
-        <w:ind w:left="994" w:right="162"/>
-        <w:rPr>
-          <w:rFonts w:asciiTheme="minorHAnsi" w:hAnsiTheme="minorHAnsi" w:cs="Arial"/>
-        </w:rPr>
-      </w:pPr>
-      <w:r>
-        <w:rPr>
-          <w:rFonts w:asciiTheme="minorHAnsi" w:hAnsiTheme="minorHAnsi" w:cs="Arial"/>
-        </w:rPr>
-        <w:t>data server to support the accounting application.</w:t>
+        <w:t>telemetry</w:t>
+      </w:r>
+      <w:r>
+        <w:rPr>
+          <w:rFonts w:asciiTheme="minorHAnsi" w:hAnsiTheme="minorHAnsi" w:cs="Arial"/>
+        </w:rPr>
+        <w:t xml:space="preserve"> -</w:t>
+      </w:r>
+      <w:r>
+        <w:rPr>
+          <w:rFonts w:asciiTheme="minorHAnsi" w:hAnsiTheme="minorHAnsi" w:cs="Arial"/>
+        </w:rPr>
+        <w:t xml:space="preserve"> used </w:t>
+      </w:r>
+      <w:r>
+        <w:rPr>
+          <w:rFonts w:asciiTheme="minorHAnsi" w:hAnsiTheme="minorHAnsi" w:cs="Arial"/>
+        </w:rPr>
+        <w:t>Influx with Grafana</w:t>
+      </w:r>
+      <w:r>
+        <w:rPr>
+          <w:rFonts w:asciiTheme="minorHAnsi" w:hAnsiTheme="minorHAnsi" w:cs="Arial"/>
+        </w:rPr>
+        <w:t xml:space="preserve"> and Splunk</w:t>
+      </w:r>
+      <w:r>
+        <w:rPr>
+          <w:rFonts w:asciiTheme="minorHAnsi" w:hAnsiTheme="minorHAnsi" w:cs="Arial"/>
+        </w:rPr>
+        <w:t xml:space="preserve"> to analyze </w:t>
+      </w:r>
+      <w:r>
+        <w:rPr>
+          <w:rFonts w:asciiTheme="minorHAnsi" w:hAnsiTheme="minorHAnsi" w:cs="Arial"/>
+        </w:rPr>
+        <w:t>metrics and</w:t>
+      </w:r>
+      <w:r>
+        <w:rPr>
+          <w:rFonts w:asciiTheme="minorHAnsi" w:hAnsiTheme="minorHAnsi" w:cs="Arial"/>
+        </w:rPr>
+        <w:t xml:space="preserve"> speed up application server subroutines</w:t>
       </w:r>
     </w:p>
     <w:p>
@@ -1422,30 +1580,8 @@
         <w:rPr>
           <w:rFonts w:asciiTheme="minorHAnsi" w:hAnsiTheme="minorHAnsi" w:cs="Arial"/>
         </w:rPr>
-        <w:t xml:space="preserve">Implemented application </w:t>
-      </w:r>
-      <w:r>
-        <w:rPr>
-          <w:rFonts w:asciiTheme="minorHAnsi" w:hAnsiTheme="minorHAnsi" w:cs="Arial"/>
-          <w:i/>
-          <w:iCs/>
-        </w:rPr>
-        <w:t>metrics</w:t>
-      </w:r>
-      <w:r>
-        <w:rPr>
-          <w:rFonts w:asciiTheme="minorHAnsi" w:hAnsiTheme="minorHAnsi" w:cs="Arial"/>
-        </w:rPr>
-        <w:t xml:space="preserve"> and </w:t>
-      </w:r>
-      <w:r>
-        <w:rPr>
-          <w:rFonts w:asciiTheme="minorHAnsi" w:hAnsiTheme="minorHAnsi" w:cs="Arial"/>
-        </w:rPr>
-        <w:t>dashboard; used that to analyze and speed up application server subroutines, significantly speeding up server.</w:t>
-      </w:r>
-      <w:bookmarkStart w:id="0" w:name="_GoBack"/>
-      <w:bookmarkEnd w:id="0"/>
+        <w:t>Delivered usage KPI and KRI driven by application metrics to clients to see vital product statistics</w:t>
+      </w:r>
     </w:p>
     <w:p>
       <w:pPr>
@@ -1491,11 +1627,19 @@
           <w:rFonts w:asciiTheme="minorHAnsi" w:hAnsiTheme="minorHAnsi" w:cs="Arial"/>
         </w:rPr>
         <w:tab/>
-        <w:t xml:space="preserve">   GAINESVILLE</w:t>
-      </w:r>
-      <w:r>
-        <w:rPr>
-          <w:rFonts w:asciiTheme="minorHAnsi" w:hAnsiTheme="minorHAnsi" w:cs="Arial"/>
+        <w:t xml:space="preserve">   </w:t>
+      </w:r>
+      <w:r>
+        <w:rPr>
+          <w:rFonts w:asciiTheme="minorHAnsi" w:hAnsiTheme="minorHAnsi" w:cs="Arial"/>
+          <w:u w:val="single"/>
+        </w:rPr>
+        <w:t>GAINESVILLE</w:t>
+      </w:r>
+      <w:r>
+        <w:rPr>
+          <w:rFonts w:asciiTheme="minorHAnsi" w:hAnsiTheme="minorHAnsi" w:cs="Arial"/>
+          <w:u w:val="single"/>
         </w:rPr>
         <w:t>, FLORIDA</w:t>
       </w:r>
@@ -1757,6 +1901,7 @@
       <w:r>
         <w:rPr>
           <w:rFonts w:asciiTheme="minorHAnsi" w:hAnsiTheme="minorHAnsi" w:cs="Arial"/>
+          <w:u w:val="single"/>
         </w:rPr>
         <w:t>MUMBAI, INDIA</w:t>
       </w:r>
@@ -2098,6 +2243,7 @@
       <w:r>
         <w:rPr>
           <w:rFonts w:asciiTheme="minorHAnsi" w:hAnsiTheme="minorHAnsi" w:cs="Arial"/>
+          <w:u w:val="single"/>
         </w:rPr>
         <w:t>MUMBAI, INDIA</w:t>
       </w:r>
@@ -2436,6 +2582,12 @@
           <w:rFonts w:asciiTheme="minorHAnsi" w:hAnsiTheme="minorHAnsi" w:cs="Arial"/>
         </w:rPr>
         <w:tab/>
+      </w:r>
+      <w:r>
+        <w:rPr>
+          <w:rFonts w:asciiTheme="minorHAnsi" w:hAnsiTheme="minorHAnsi" w:cs="Arial"/>
+          <w:u w:val="single"/>
+        </w:rPr>
         <w:t>MUMBAI, INDIA</w:t>
       </w:r>
     </w:p>
@@ -2610,7 +2762,21 @@
           <w:rFonts w:asciiTheme="minorHAnsi" w:hAnsiTheme="minorHAnsi" w:cs="Arial"/>
           <w:u w:val="single"/>
         </w:rPr>
-        <w:t>Computer Society of India Council 2013</w:t>
+        <w:t xml:space="preserve">Smart </w:t>
+      </w:r>
+      <w:r>
+        <w:rPr>
+          <w:rFonts w:asciiTheme="minorHAnsi" w:hAnsiTheme="minorHAnsi" w:cs="Arial"/>
+          <w:u w:val="single"/>
+        </w:rPr>
+        <w:t>L</w:t>
+      </w:r>
+      <w:r>
+        <w:rPr>
+          <w:rFonts w:asciiTheme="minorHAnsi" w:hAnsiTheme="minorHAnsi" w:cs="Arial"/>
+          <w:u w:val="single"/>
+        </w:rPr>
+        <w:t>ighting</w:t>
       </w:r>
       <w:r>
         <w:rPr>
@@ -2648,6 +2814,30 @@
           <w:rFonts w:asciiTheme="minorHAnsi" w:hAnsiTheme="minorHAnsi" w:cs="Arial"/>
         </w:rPr>
         <w:tab/>
+      </w:r>
+      <w:r>
+        <w:rPr>
+          <w:rFonts w:asciiTheme="minorHAnsi" w:hAnsiTheme="minorHAnsi" w:cs="Arial"/>
+        </w:rPr>
+        <w:tab/>
+      </w:r>
+      <w:r>
+        <w:rPr>
+          <w:rFonts w:asciiTheme="minorHAnsi" w:hAnsiTheme="minorHAnsi" w:cs="Arial"/>
+        </w:rPr>
+        <w:tab/>
+      </w:r>
+      <w:r>
+        <w:rPr>
+          <w:rFonts w:asciiTheme="minorHAnsi" w:hAnsiTheme="minorHAnsi" w:cs="Arial"/>
+        </w:rPr>
+        <w:tab/>
+      </w:r>
+      <w:r>
+        <w:rPr>
+          <w:rFonts w:asciiTheme="minorHAnsi" w:hAnsiTheme="minorHAnsi" w:cs="Arial"/>
+          <w:u w:val="single"/>
+        </w:rPr>
         <w:t>MUMBAI, INDIA</w:t>
       </w:r>
     </w:p>
@@ -2664,7 +2854,7 @@
           <w:b/>
           <w:i/>
         </w:rPr>
-        <w:t>Technical Team &amp; Instructor</w:t>
+        <w:t>Developer</w:t>
       </w:r>
       <w:r>
         <w:rPr>
@@ -2722,7 +2912,29 @@
           <w:i/>
         </w:rPr>
         <w:tab/>
-        <w:t xml:space="preserve">    </w:t>
+        <w:t xml:space="preserve">   </w:t>
+      </w:r>
+      <w:r>
+        <w:rPr>
+          <w:rFonts w:asciiTheme="minorHAnsi" w:hAnsiTheme="minorHAnsi" w:cs="Arial"/>
+          <w:i/>
+        </w:rPr>
+        <w:tab/>
+      </w:r>
+      <w:r>
+        <w:rPr>
+          <w:rFonts w:asciiTheme="minorHAnsi" w:hAnsiTheme="minorHAnsi" w:cs="Arial"/>
+          <w:i/>
+        </w:rPr>
+        <w:tab/>
+        <w:t xml:space="preserve">   </w:t>
+      </w:r>
+      <w:r>
+        <w:rPr>
+          <w:rFonts w:asciiTheme="minorHAnsi" w:hAnsiTheme="minorHAnsi" w:cs="Arial"/>
+          <w:i/>
+        </w:rPr>
+        <w:t xml:space="preserve"> </w:t>
       </w:r>
       <w:r>
         <w:rPr>
@@ -2746,33 +2958,19 @@
         <w:rPr>
           <w:rFonts w:asciiTheme="minorHAnsi" w:hAnsiTheme="minorHAnsi" w:cs="Arial"/>
         </w:rPr>
-        <w:t xml:space="preserve">Developed and implemented </w:t>
-      </w:r>
-      <w:r>
-        <w:rPr>
-          <w:rFonts w:asciiTheme="minorHAnsi" w:hAnsiTheme="minorHAnsi" w:cs="Arial"/>
-          <w:i/>
-        </w:rPr>
-        <w:t>CSI Portal</w:t>
-      </w:r>
-      <w:r>
-        <w:rPr>
-          <w:rFonts w:asciiTheme="minorHAnsi" w:hAnsiTheme="minorHAnsi" w:cs="Arial"/>
-        </w:rPr>
-        <w:t xml:space="preserve"> application for Android used by </w:t>
-      </w:r>
-      <w:r>
-        <w:rPr>
-          <w:rFonts w:asciiTheme="minorHAnsi" w:hAnsiTheme="minorHAnsi" w:cs="Arial"/>
-          <w:b/>
-        </w:rPr>
-        <w:t>1200</w:t>
-      </w:r>
-      <w:r>
-        <w:rPr>
-          <w:rFonts w:asciiTheme="minorHAnsi" w:hAnsiTheme="minorHAnsi" w:cs="Arial"/>
-        </w:rPr>
-        <w:t xml:space="preserve"> students.</w:t>
+        <w:t xml:space="preserve">Developed </w:t>
+      </w:r>
+      <w:r>
+        <w:rPr>
+          <w:rFonts w:asciiTheme="minorHAnsi" w:hAnsiTheme="minorHAnsi" w:cs="Arial"/>
+        </w:rPr>
+        <w:t>an Android app to control smart lights using the internet</w:t>
+      </w:r>
+      <w:r>
+        <w:rPr>
+          <w:rFonts w:asciiTheme="minorHAnsi" w:hAnsiTheme="minorHAnsi" w:cs="Arial"/>
+        </w:rPr>
+        <w:t>.</w:t>
       </w:r>
     </w:p>
     <w:p>
@@ -2790,7 +2988,13 @@
         <w:rPr>
           <w:rFonts w:asciiTheme="minorHAnsi" w:hAnsiTheme="minorHAnsi" w:cs="Arial"/>
         </w:rPr>
-        <w:t>Taught and instructed workshops on Ubuntu, Android, Adobe Muse and more to students.</w:t>
+        <w:t xml:space="preserve">Used </w:t>
+      </w:r>
+      <w:r>
+        <w:rPr>
+          <w:rFonts w:asciiTheme="minorHAnsi" w:hAnsiTheme="minorHAnsi" w:cs="Arial"/>
+        </w:rPr>
+        <w:t>the app to communicate with an Arduino board that used custom circuitry to control switches.</w:t>
       </w:r>
     </w:p>
     <w:p>
@@ -2815,7 +3019,7 @@
 </file>
 
 <file path=word/numbering.xml><?xml version="1.0" encoding="utf-8"?>
-<w:numbering xmlns:wpc="http://schemas.microsoft.com/office/word/2010/wordprocessingCanvas" xmlns:cx="http://schemas.microsoft.com/office/drawing/2014/chartex" xmlns:cx1="http://schemas.microsoft.com/office/drawing/2015/9/8/chartex" xmlns:cx2="http://schemas.microsoft.com/office/drawing/2015/10/21/chartex" xmlns:cx3="http://schemas.microsoft.com/office/drawing/2016/5/9/chartex" xmlns:cx4="http://schemas.microsoft.com/office/drawing/2016/5/10/chartex" xmlns:cx5="http://schemas.microsoft.com/office/drawing/2016/5/11/chartex" xmlns:cx6="http://schemas.microsoft.com/office/drawing/2016/5/12/chartex" xmlns:cx7="http://schemas.microsoft.com/office/drawing/2016/5/13/chartex" xmlns:cx8="http://schemas.microsoft.com/office/drawing/2016/5/14/chartex" xmlns:mc="http://schemas.openxmlformats.org/markup-compatibility/2006" xmlns:aink="http://schemas.microsoft.com/office/drawing/2016/ink" xmlns:am3d="http://schemas.microsoft.com/office/drawing/2017/model3d" xmlns:o="urn:schemas-microsoft-com:office:office" xmlns:r="http://schemas.openxmlformats.org/officeDocument/2006/relationships" xmlns:m="http://schemas.openxmlformats.org/officeDocument/2006/math" xmlns:v="urn:schemas-microsoft-com:vml" xmlns:wp14="http://schemas.microsoft.com/office/word/2010/wordprocessingDrawing" xmlns:wp="http://schemas.openxmlformats.org/drawingml/2006/wordprocessingDrawing" xmlns:w10="urn:schemas-microsoft-com:office:word" xmlns:w="http://schemas.openxmlformats.org/wordprocessingml/2006/main" xmlns:w14="http://schemas.microsoft.com/office/word/2010/wordml" xmlns:w15="http://schemas.microsoft.com/office/word/2012/wordml" xmlns:w16cid="http://schemas.microsoft.com/office/word/2016/wordml/cid" xmlns:w16se="http://schemas.microsoft.com/office/word/2015/wordml/symex" xmlns:wpg="http://schemas.microsoft.com/office/word/2010/wordprocessingGroup" xmlns:wpi="http://schemas.microsoft.com/office/word/2010/wordprocessingInk" xmlns:wne="http://schemas.microsoft.com/office/word/2006/wordml" xmlns:wps="http://schemas.microsoft.com/office/word/2010/wordprocessingShape" mc:Ignorable="w14 w15 w16se w16cid wp14">
+<w:numbering xmlns:wpc="http://schemas.microsoft.com/office/word/2010/wordprocessingCanvas" xmlns:cx="http://schemas.microsoft.com/office/drawing/2014/chartex" xmlns:cx1="http://schemas.microsoft.com/office/drawing/2015/9/8/chartex" xmlns:cx2="http://schemas.microsoft.com/office/drawing/2015/10/21/chartex" xmlns:cx3="http://schemas.microsoft.com/office/drawing/2016/5/9/chartex" xmlns:cx4="http://schemas.microsoft.com/office/drawing/2016/5/10/chartex" xmlns:cx5="http://schemas.microsoft.com/office/drawing/2016/5/11/chartex" xmlns:cx6="http://schemas.microsoft.com/office/drawing/2016/5/12/chartex" xmlns:cx7="http://schemas.microsoft.com/office/drawing/2016/5/13/chartex" xmlns:cx8="http://schemas.microsoft.com/office/drawing/2016/5/14/chartex" xmlns:mc="http://schemas.openxmlformats.org/markup-compatibility/2006" xmlns:aink="http://schemas.microsoft.com/office/drawing/2016/ink" xmlns:am3d="http://schemas.microsoft.com/office/drawing/2017/model3d" xmlns:o="urn:schemas-microsoft-com:office:office" xmlns:r="http://schemas.openxmlformats.org/officeDocument/2006/relationships" xmlns:m="http://schemas.openxmlformats.org/officeDocument/2006/math" xmlns:v="urn:schemas-microsoft-com:vml" xmlns:wp14="http://schemas.microsoft.com/office/word/2010/wordprocessingDrawing" xmlns:wp="http://schemas.openxmlformats.org/drawingml/2006/wordprocessingDrawing" xmlns:w10="urn:schemas-microsoft-com:office:word" xmlns:w="http://schemas.openxmlformats.org/wordprocessingml/2006/main" xmlns:w14="http://schemas.microsoft.com/office/word/2010/wordml" xmlns:w15="http://schemas.microsoft.com/office/word/2012/wordml" xmlns:w16cex="http://schemas.microsoft.com/office/word/2018/wordml/cex" xmlns:w16cid="http://schemas.microsoft.com/office/word/2016/wordml/cid" xmlns:w16="http://schemas.microsoft.com/office/word/2018/wordml" xmlns:w16se="http://schemas.microsoft.com/office/word/2015/wordml/symex" xmlns:wpg="http://schemas.microsoft.com/office/word/2010/wordprocessingGroup" xmlns:wpi="http://schemas.microsoft.com/office/word/2010/wordprocessingInk" xmlns:wne="http://schemas.microsoft.com/office/word/2006/wordml" xmlns:wps="http://schemas.microsoft.com/office/word/2010/wordprocessingShape" mc:Ignorable="w14 w15 w16se w16cid w16 w16cex wp14">
   <w:abstractNum w:abstractNumId="0" w15:restartNumberingAfterBreak="0">
     <w:nsid w:val="00000001"/>
     <w:multiLevelType w:val="multilevel"/>
@@ -4740,7 +4944,7 @@
 </file>
 
 <file path=word/styles.xml><?xml version="1.0" encoding="utf-8"?>
-<w:styles xmlns:mc="http://schemas.openxmlformats.org/markup-compatibility/2006" xmlns:r="http://schemas.openxmlformats.org/officeDocument/2006/relationships" xmlns:w="http://schemas.openxmlformats.org/wordprocessingml/2006/main" xmlns:w14="http://schemas.microsoft.com/office/word/2010/wordml" xmlns:w15="http://schemas.microsoft.com/office/word/2012/wordml" xmlns:w16cid="http://schemas.microsoft.com/office/word/2016/wordml/cid" xmlns:w16se="http://schemas.microsoft.com/office/word/2015/wordml/symex" mc:Ignorable="w14 w15 w16se w16cid">
+<w:styles xmlns:mc="http://schemas.openxmlformats.org/markup-compatibility/2006" xmlns:r="http://schemas.openxmlformats.org/officeDocument/2006/relationships" xmlns:w="http://schemas.openxmlformats.org/wordprocessingml/2006/main" xmlns:w14="http://schemas.microsoft.com/office/word/2010/wordml" xmlns:w15="http://schemas.microsoft.com/office/word/2012/wordml" xmlns:w16cex="http://schemas.microsoft.com/office/word/2018/wordml/cex" xmlns:w16cid="http://schemas.microsoft.com/office/word/2016/wordml/cid" xmlns:w16="http://schemas.microsoft.com/office/word/2018/wordml" xmlns:w16se="http://schemas.microsoft.com/office/word/2015/wordml/symex" mc:Ignorable="w14 w15 w16se w16cid w16 w16cex">
   <w:docDefaults>
     <w:rPrDefault>
       <w:rPr>
@@ -5949,7 +6153,7 @@
       </w:tblBorders>
     </w:tblPr>
     <w:tcPr>
-      <w:shd w:val="clear" w:color="auto" w:fill="DEEAF6" w:themeFill="accent1" w:themeFillTint="33"/>
+      <w:shd w:val="clear" w:color="auto" w:fill="D9E2F3" w:themeFill="accent1" w:themeFillTint="33"/>
     </w:tcPr>
     <w:tblStylePr w:type="firstRow">
       <w:rPr>
@@ -5966,7 +6170,7 @@
           <w:insideH w:val="nil"/>
           <w:insideV w:val="nil"/>
         </w:tcBorders>
-        <w:shd w:val="clear" w:color="auto" w:fill="5B9BD5" w:themeFill="accent1"/>
+        <w:shd w:val="clear" w:color="auto" w:fill="4472C4" w:themeFill="accent1"/>
       </w:tcPr>
     </w:tblStylePr>
     <w:tblStylePr w:type="lastRow">
@@ -5984,7 +6188,7 @@
           <w:insideH w:val="nil"/>
           <w:insideV w:val="nil"/>
         </w:tcBorders>
-        <w:shd w:val="clear" w:color="auto" w:fill="5B9BD5" w:themeFill="accent1"/>
+        <w:shd w:val="clear" w:color="auto" w:fill="4472C4" w:themeFill="accent1"/>
       </w:tcPr>
     </w:tblStylePr>
     <w:tblStylePr w:type="firstCol">
@@ -6001,7 +6205,7 @@
           <w:bottom w:val="single" w:sz="4" w:space="0" w:color="FFFFFF" w:themeColor="background1"/>
           <w:insideV w:val="nil"/>
         </w:tcBorders>
-        <w:shd w:val="clear" w:color="auto" w:fill="5B9BD5" w:themeFill="accent1"/>
+        <w:shd w:val="clear" w:color="auto" w:fill="4472C4" w:themeFill="accent1"/>
       </w:tcPr>
     </w:tblStylePr>
     <w:tblStylePr w:type="lastCol">
@@ -6018,19 +6222,19 @@
           <w:right w:val="single" w:sz="4" w:space="0" w:color="FFFFFF" w:themeColor="background1"/>
           <w:insideV w:val="nil"/>
         </w:tcBorders>
-        <w:shd w:val="clear" w:color="auto" w:fill="5B9BD5" w:themeFill="accent1"/>
+        <w:shd w:val="clear" w:color="auto" w:fill="4472C4" w:themeFill="accent1"/>
       </w:tcPr>
     </w:tblStylePr>
     <w:tblStylePr w:type="band1Vert">
       <w:tblPr/>
       <w:tcPr>
-        <w:shd w:val="clear" w:color="auto" w:fill="BDD6EE" w:themeFill="accent1" w:themeFillTint="66"/>
+        <w:shd w:val="clear" w:color="auto" w:fill="B4C6E7" w:themeFill="accent1" w:themeFillTint="66"/>
       </w:tcPr>
     </w:tblStylePr>
     <w:tblStylePr w:type="band1Horz">
       <w:tblPr/>
       <w:tcPr>
-        <w:shd w:val="clear" w:color="auto" w:fill="BDD6EE" w:themeFill="accent1" w:themeFillTint="66"/>
+        <w:shd w:val="clear" w:color="auto" w:fill="B4C6E7" w:themeFill="accent1" w:themeFillTint="66"/>
       </w:tcPr>
     </w:tblStylePr>
   </w:style>
@@ -6178,6 +6382,66 @@
       <w:lang w:eastAsia="ar-SA"/>
     </w:rPr>
   </w:style>
+  <w:style w:type="table" w:styleId="PlainTable1">
+    <w:name w:val="Plain Table 1"/>
+    <w:basedOn w:val="TableNormal"/>
+    <w:uiPriority w:val="99"/>
+    <w:rsid w:val="00FE5C38"/>
+    <w:tblPr>
+      <w:tblStyleRowBandSize w:val="1"/>
+      <w:tblStyleColBandSize w:val="1"/>
+      <w:tblBorders>
+        <w:top w:val="single" w:sz="4" w:space="0" w:color="BFBFBF" w:themeColor="background1" w:themeShade="BF"/>
+        <w:left w:val="single" w:sz="4" w:space="0" w:color="BFBFBF" w:themeColor="background1" w:themeShade="BF"/>
+        <w:bottom w:val="single" w:sz="4" w:space="0" w:color="BFBFBF" w:themeColor="background1" w:themeShade="BF"/>
+        <w:right w:val="single" w:sz="4" w:space="0" w:color="BFBFBF" w:themeColor="background1" w:themeShade="BF"/>
+        <w:insideH w:val="single" w:sz="4" w:space="0" w:color="BFBFBF" w:themeColor="background1" w:themeShade="BF"/>
+        <w:insideV w:val="single" w:sz="4" w:space="0" w:color="BFBFBF" w:themeColor="background1" w:themeShade="BF"/>
+      </w:tblBorders>
+    </w:tblPr>
+    <w:tblStylePr w:type="firstRow">
+      <w:rPr>
+        <w:b/>
+        <w:bCs/>
+      </w:rPr>
+    </w:tblStylePr>
+    <w:tblStylePr w:type="lastRow">
+      <w:rPr>
+        <w:b/>
+        <w:bCs/>
+      </w:rPr>
+      <w:tblPr/>
+      <w:tcPr>
+        <w:tcBorders>
+          <w:top w:val="double" w:sz="4" w:space="0" w:color="BFBFBF" w:themeColor="background1" w:themeShade="BF"/>
+        </w:tcBorders>
+      </w:tcPr>
+    </w:tblStylePr>
+    <w:tblStylePr w:type="firstCol">
+      <w:rPr>
+        <w:b/>
+        <w:bCs/>
+      </w:rPr>
+    </w:tblStylePr>
+    <w:tblStylePr w:type="lastCol">
+      <w:rPr>
+        <w:b/>
+        <w:bCs/>
+      </w:rPr>
+    </w:tblStylePr>
+    <w:tblStylePr w:type="band1Vert">
+      <w:tblPr/>
+      <w:tcPr>
+        <w:shd w:val="clear" w:color="auto" w:fill="F2F2F2" w:themeFill="background1" w:themeFillShade="F2"/>
+      </w:tcPr>
+    </w:tblStylePr>
+    <w:tblStylePr w:type="band1Horz">
+      <w:tblPr/>
+      <w:tcPr>
+        <w:shd w:val="clear" w:color="auto" w:fill="F2F2F2" w:themeFill="background1" w:themeFillShade="F2"/>
+      </w:tcPr>
+    </w:tblStylePr>
+  </w:style>
 </w:styles>
 </file>
 
@@ -6198,7 +6462,7 @@
         <a:srgbClr val="E7E6E6"/>
       </a:lt2>
       <a:accent1>
-        <a:srgbClr val="5B9BD5"/>
+        <a:srgbClr val="4472C4"/>
       </a:accent1>
       <a:accent2>
         <a:srgbClr val="ED7D31"/>
@@ -6210,7 +6474,7 @@
         <a:srgbClr val="FFC000"/>
       </a:accent4>
       <a:accent5>
-        <a:srgbClr val="4472C4"/>
+        <a:srgbClr val="5B9BD5"/>
       </a:accent5>
       <a:accent6>
         <a:srgbClr val="70AD47"/>

</xml_diff>